<commit_message>
wrote josephus problem code
</commit_message>
<xml_diff>
--- a/Assignment 2/work.docx
+++ b/Assignment 2/work.docx
@@ -499,7 +499,7 @@
           <v:shape id="_x0000_i1025" type="#_x0000_t75" style="width:468pt;height:600pt" o:ole="">
             <v:imagedata r:id="rId6" o:title=""/>
           </v:shape>
-          <o:OLEObject Type="Embed" ProgID="Word.OpenDocumentText.12" ShapeID="_x0000_i1025" DrawAspect="Content" ObjectID="_1678188816" r:id="rId7"/>
+          <o:OLEObject Type="Embed" ProgID="Word.OpenDocumentText.12" ShapeID="_x0000_i1025" DrawAspect="Content" ObjectID="_1679226522" r:id="rId7"/>
         </w:object>
       </w:r>
     </w:p>
@@ -1719,7 +1719,7 @@
           <v:shape id="_x0000_i1026" type="#_x0000_t75" style="width:463.8pt;height:645pt" o:ole="">
             <v:imagedata r:id="rId9" o:title=""/>
           </v:shape>
-          <o:OLEObject Type="Embed" ProgID="Word.OpenDocumentText.12" ShapeID="_x0000_i1026" DrawAspect="Content" ObjectID="_1678188817" r:id="rId10"/>
+          <o:OLEObject Type="Embed" ProgID="Word.OpenDocumentText.12" ShapeID="_x0000_i1026" DrawAspect="Content" ObjectID="_1679226523" r:id="rId10"/>
         </w:object>
       </w:r>
     </w:p>
@@ -1752,7 +1752,7 @@
           <v:shape id="_x0000_i1027" type="#_x0000_t75" style="width:468pt;height:255pt" o:ole="">
             <v:imagedata r:id="rId11" o:title=""/>
           </v:shape>
-          <o:OLEObject Type="Embed" ProgID="Word.OpenDocumentText.12" ShapeID="_x0000_i1027" DrawAspect="Content" ObjectID="_1678188818" r:id="rId12"/>
+          <o:OLEObject Type="Embed" ProgID="Word.OpenDocumentText.12" ShapeID="_x0000_i1027" DrawAspect="Content" ObjectID="_1679226524" r:id="rId12"/>
         </w:object>
       </w:r>
     </w:p>
@@ -2732,10 +2732,10 @@
           <w:lang w:val="en-GB"/>
         </w:rPr>
         <w:object w:dxaOrig="9360" w:dyaOrig="12900" w14:anchorId="2716F982">
-          <v:shape id="_x0000_i1046" type="#_x0000_t75" style="width:463.8pt;height:645pt" o:ole="">
+          <v:shape id="_x0000_i1028" type="#_x0000_t75" style="width:463.8pt;height:645pt" o:ole="">
             <v:imagedata r:id="rId14" o:title=""/>
           </v:shape>
-          <o:OLEObject Type="Embed" ProgID="Word.OpenDocumentText.12" ShapeID="_x0000_i1046" DrawAspect="Content" ObjectID="_1678188819" r:id="rId15"/>
+          <o:OLEObject Type="Embed" ProgID="Word.OpenDocumentText.12" ShapeID="_x0000_i1028" DrawAspect="Content" ObjectID="_1679226525" r:id="rId15"/>
         </w:object>
       </w:r>
     </w:p>
@@ -2762,7 +2762,7 @@
           <v:shape id="_x0000_i1029" type="#_x0000_t75" style="width:468pt;height:570pt" o:ole="">
             <v:imagedata r:id="rId16" o:title=""/>
           </v:shape>
-          <o:OLEObject Type="Embed" ProgID="Word.OpenDocumentText.12" ShapeID="_x0000_i1029" DrawAspect="Content" ObjectID="_1678188820" r:id="rId17"/>
+          <o:OLEObject Type="Embed" ProgID="Word.OpenDocumentText.12" ShapeID="_x0000_i1029" DrawAspect="Content" ObjectID="_1679226526" r:id="rId17"/>
         </w:object>
       </w:r>
     </w:p>
@@ -2789,7 +2789,7 @@
           <v:shape id="_x0000_i1030" type="#_x0000_t75" style="width:468pt;height:501.6pt" o:ole="">
             <v:imagedata r:id="rId18" o:title=""/>
           </v:shape>
-          <o:OLEObject Type="Embed" ProgID="Word.OpenDocumentText.12" ShapeID="_x0000_i1030" DrawAspect="Content" ObjectID="_1678188821" r:id="rId19"/>
+          <o:OLEObject Type="Embed" ProgID="Word.OpenDocumentText.12" ShapeID="_x0000_i1030" DrawAspect="Content" ObjectID="_1679226527" r:id="rId19"/>
         </w:object>
       </w:r>
     </w:p>
@@ -2816,7 +2816,7 @@
           <v:shape id="_x0000_i1031" type="#_x0000_t75" style="width:468pt;height:255pt" o:ole="">
             <v:imagedata r:id="rId20" o:title=""/>
           </v:shape>
-          <o:OLEObject Type="Embed" ProgID="Word.OpenDocumentText.12" ShapeID="_x0000_i1031" DrawAspect="Content" ObjectID="_1678188822" r:id="rId21"/>
+          <o:OLEObject Type="Embed" ProgID="Word.OpenDocumentText.12" ShapeID="_x0000_i1031" DrawAspect="Content" ObjectID="_1679226528" r:id="rId21"/>
         </w:object>
       </w:r>
     </w:p>
@@ -3870,7 +3870,7 @@
           <v:shape id="_x0000_i1032" type="#_x0000_t75" style="width:463.8pt;height:645pt" o:ole="">
             <v:imagedata r:id="rId23" o:title=""/>
           </v:shape>
-          <o:OLEObject Type="Embed" ProgID="Word.OpenDocumentText.12" ShapeID="_x0000_i1032" DrawAspect="Content" ObjectID="_1678188823" r:id="rId24"/>
+          <o:OLEObject Type="Embed" ProgID="Word.OpenDocumentText.12" ShapeID="_x0000_i1032" DrawAspect="Content" ObjectID="_1679226529" r:id="rId24"/>
         </w:object>
       </w:r>
     </w:p>
@@ -3897,7 +3897,7 @@
           <v:shape id="_x0000_i1033" type="#_x0000_t75" style="width:468pt;height:645pt" o:ole="">
             <v:imagedata r:id="rId25" o:title=""/>
           </v:shape>
-          <o:OLEObject Type="Embed" ProgID="Word.OpenDocumentText.12" ShapeID="_x0000_i1033" DrawAspect="Content" ObjectID="_1678188824" r:id="rId26"/>
+          <o:OLEObject Type="Embed" ProgID="Word.OpenDocumentText.12" ShapeID="_x0000_i1033" DrawAspect="Content" ObjectID="_1679226530" r:id="rId26"/>
         </w:object>
       </w:r>
     </w:p>
@@ -3924,7 +3924,7 @@
           <v:shape id="_x0000_i1034" type="#_x0000_t75" style="width:468pt;height:652.8pt" o:ole="">
             <v:imagedata r:id="rId27" o:title=""/>
           </v:shape>
-          <o:OLEObject Type="Embed" ProgID="Word.OpenDocumentText.12" ShapeID="_x0000_i1034" DrawAspect="Content" ObjectID="_1678188825" r:id="rId28"/>
+          <o:OLEObject Type="Embed" ProgID="Word.OpenDocumentText.12" ShapeID="_x0000_i1034" DrawAspect="Content" ObjectID="_1679226531" r:id="rId28"/>
         </w:object>
       </w:r>
     </w:p>
@@ -3951,7 +3951,7 @@
           <v:shape id="_x0000_i1035" type="#_x0000_t75" style="width:468pt;height:322.2pt" o:ole="">
             <v:imagedata r:id="rId29" o:title=""/>
           </v:shape>
-          <o:OLEObject Type="Embed" ProgID="Word.OpenDocumentText.12" ShapeID="_x0000_i1035" DrawAspect="Content" ObjectID="_1678188826" r:id="rId30"/>
+          <o:OLEObject Type="Embed" ProgID="Word.OpenDocumentText.12" ShapeID="_x0000_i1035" DrawAspect="Content" ObjectID="_1679226532" r:id="rId30"/>
         </w:object>
       </w:r>
     </w:p>
@@ -4689,10 +4689,10 @@
           <w:lang w:val="en-GB"/>
         </w:rPr>
         <w:object w:dxaOrig="9360" w:dyaOrig="11529" w14:anchorId="68C111E9">
-          <v:shape id="_x0000_i1048" type="#_x0000_t75" style="width:463.8pt;height:576.6pt" o:ole="">
+          <v:shape id="_x0000_i1036" type="#_x0000_t75" style="width:463.8pt;height:576.6pt" o:ole="">
             <v:imagedata r:id="rId32" o:title=""/>
           </v:shape>
-          <o:OLEObject Type="Embed" ProgID="Word.OpenDocumentText.12" ShapeID="_x0000_i1048" DrawAspect="Content" ObjectID="_1678188827" r:id="rId33"/>
+          <o:OLEObject Type="Embed" ProgID="Word.OpenDocumentText.12" ShapeID="_x0000_i1036" DrawAspect="Content" ObjectID="_1679226533" r:id="rId33"/>
         </w:object>
       </w:r>
     </w:p>
@@ -4719,7 +4719,7 @@
           <v:shape id="_x0000_i1037" type="#_x0000_t75" style="width:468pt;height:645pt" o:ole="">
             <v:imagedata r:id="rId34" o:title=""/>
           </v:shape>
-          <o:OLEObject Type="Embed" ProgID="Word.OpenDocumentText.12" ShapeID="_x0000_i1037" DrawAspect="Content" ObjectID="_1678188828" r:id="rId35"/>
+          <o:OLEObject Type="Embed" ProgID="Word.OpenDocumentText.12" ShapeID="_x0000_i1037" DrawAspect="Content" ObjectID="_1679226534" r:id="rId35"/>
         </w:object>
       </w:r>
     </w:p>
@@ -4746,7 +4746,7 @@
           <v:shape id="_x0000_i1038" type="#_x0000_t75" style="width:468pt;height:150pt" o:ole="">
             <v:imagedata r:id="rId36" o:title=""/>
           </v:shape>
-          <o:OLEObject Type="Embed" ProgID="Word.OpenDocumentText.12" ShapeID="_x0000_i1038" DrawAspect="Content" ObjectID="_1678188829" r:id="rId37"/>
+          <o:OLEObject Type="Embed" ProgID="Word.OpenDocumentText.12" ShapeID="_x0000_i1038" DrawAspect="Content" ObjectID="_1679226535" r:id="rId37"/>
         </w:object>
       </w:r>
     </w:p>
@@ -5106,49 +5106,7 @@
           <w:rStyle w:val="normaltextrun"/>
           <w:lang w:val="en-GB"/>
         </w:rPr>
-        <w:t xml:space="preserve">Define a struct ‘node’ with attributes </w:t>
-      </w:r>
-      <w:r>
-        <w:rPr>
-          <w:rStyle w:val="normaltextrun"/>
-          <w:lang w:val="en-GB"/>
-        </w:rPr>
-        <w:t>product name</w:t>
-      </w:r>
-      <w:r>
-        <w:rPr>
-          <w:rStyle w:val="normaltextrun"/>
-          <w:lang w:val="en-GB"/>
-        </w:rPr>
-        <w:t>,</w:t>
-      </w:r>
-      <w:r>
-        <w:rPr>
-          <w:rStyle w:val="normaltextrun"/>
-          <w:lang w:val="en-GB"/>
-        </w:rPr>
-        <w:t xml:space="preserve"> product id</w:t>
-      </w:r>
-      <w:r>
-        <w:rPr>
-          <w:rStyle w:val="normaltextrun"/>
-          <w:lang w:val="en-GB"/>
-        </w:rPr>
-        <w:t xml:space="preserve">, </w:t>
-      </w:r>
-      <w:r>
-        <w:rPr>
-          <w:rStyle w:val="normaltextrun"/>
-          <w:lang w:val="en-GB"/>
-        </w:rPr>
-        <w:t xml:space="preserve">price </w:t>
-      </w:r>
-      <w:r>
-        <w:rPr>
-          <w:rStyle w:val="normaltextrun"/>
-          <w:lang w:val="en-GB"/>
-        </w:rPr>
-        <w:t>and the pointer to</w:t>
+        <w:t>Define a struct ‘node’ with attributes product name, product id, price and the pointer to</w:t>
       </w:r>
     </w:p>
     <w:p>
@@ -5509,7 +5467,7 @@
           <v:shape id="_x0000_i1039" type="#_x0000_t75" style="width:468pt;height:645pt" o:ole="">
             <v:imagedata r:id="rId39" o:title=""/>
           </v:shape>
-          <o:OLEObject Type="Embed" ProgID="Word.OpenDocumentText.12" ShapeID="_x0000_i1039" DrawAspect="Content" ObjectID="_1678188830" r:id="rId40"/>
+          <o:OLEObject Type="Embed" ProgID="Word.OpenDocumentText.12" ShapeID="_x0000_i1039" DrawAspect="Content" ObjectID="_1679226536" r:id="rId40"/>
         </w:object>
       </w:r>
     </w:p>
@@ -5536,7 +5494,7 @@
           <v:shape id="_x0000_i1040" type="#_x0000_t75" style="width:468pt;height:427.8pt" o:ole="">
             <v:imagedata r:id="rId41" o:title=""/>
           </v:shape>
-          <o:OLEObject Type="Embed" ProgID="Word.OpenDocumentText.12" ShapeID="_x0000_i1040" DrawAspect="Content" ObjectID="_1678188831" r:id="rId42"/>
+          <o:OLEObject Type="Embed" ProgID="Word.OpenDocumentText.12" ShapeID="_x0000_i1040" DrawAspect="Content" ObjectID="_1679226537" r:id="rId42"/>
         </w:object>
       </w:r>
     </w:p>
@@ -6503,7 +6461,7 @@
           <v:shape id="_x0000_i1041" type="#_x0000_t75" style="width:468pt;height:532.8pt" o:ole="">
             <v:imagedata r:id="rId44" o:title=""/>
           </v:shape>
-          <o:OLEObject Type="Embed" ProgID="Word.OpenDocumentText.12" ShapeID="_x0000_i1041" DrawAspect="Content" ObjectID="_1678188832" r:id="rId45"/>
+          <o:OLEObject Type="Embed" ProgID="Word.OpenDocumentText.12" ShapeID="_x0000_i1041" DrawAspect="Content" ObjectID="_1679226538" r:id="rId45"/>
         </w:object>
       </w:r>
     </w:p>
@@ -6614,7 +6572,7 @@
           <v:shape id="_x0000_i1042" type="#_x0000_t75" style="width:468pt;height:645pt" o:ole="">
             <v:imagedata r:id="rId46" o:title=""/>
           </v:shape>
-          <o:OLEObject Type="Embed" ProgID="Word.OpenDocumentText.12" ShapeID="_x0000_i1042" DrawAspect="Content" ObjectID="_1678188833" r:id="rId47"/>
+          <o:OLEObject Type="Embed" ProgID="Word.OpenDocumentText.12" ShapeID="_x0000_i1042" DrawAspect="Content" ObjectID="_1679226539" r:id="rId47"/>
         </w:object>
       </w:r>
     </w:p>
@@ -7112,19 +7070,1716 @@
         </w:rPr>
         <w:t xml:space="preserve"> </w:t>
       </w:r>
-    </w:p>
-    <w:p>
-      <w:pPr>
-        <w:pStyle w:val="paragraph"/>
-        <w:spacing w:before="0" w:beforeAutospacing="0" w:after="0" w:afterAutospacing="0"/>
-        <w:textAlignment w:val="baseline"/>
-        <w:rPr>
-          <w:rStyle w:val="normaltextrun"/>
-          <w:b/>
-          <w:bCs/>
-          <w:sz w:val="28"/>
-          <w:szCs w:val="28"/>
-          <w:u w:val="single"/>
+      <w:r>
+        <w:rPr>
+          <w:rStyle w:val="normaltextrun"/>
+          <w:sz w:val="28"/>
+          <w:szCs w:val="28"/>
+          <w:lang w:val="en-GB"/>
+        </w:rPr>
+        <w:t>[In next page]</w:t>
+      </w:r>
+    </w:p>
+    <w:p>
+      <w:pPr>
+        <w:pStyle w:val="paragraph"/>
+        <w:spacing w:before="0" w:beforeAutospacing="0" w:after="0" w:afterAutospacing="0"/>
+        <w:textAlignment w:val="baseline"/>
+        <w:rPr>
+          <w:rStyle w:val="normaltextrun"/>
+          <w:b/>
+          <w:bCs/>
+          <w:sz w:val="28"/>
+          <w:szCs w:val="28"/>
+          <w:u w:val="single"/>
+          <w:lang w:val="en-GB"/>
+        </w:rPr>
+      </w:pPr>
+    </w:p>
+    <w:bookmarkStart w:id="18" w:name="_MON_1679226158"/>
+    <w:bookmarkEnd w:id="18"/>
+    <w:p>
+      <w:pPr>
+        <w:pStyle w:val="paragraph"/>
+        <w:spacing w:before="0" w:beforeAutospacing="0" w:after="0" w:afterAutospacing="0"/>
+        <w:textAlignment w:val="baseline"/>
+        <w:rPr>
+          <w:rStyle w:val="normaltextrun"/>
+          <w:b/>
+          <w:bCs/>
+          <w:sz w:val="28"/>
+          <w:szCs w:val="28"/>
+          <w:u w:val="single"/>
+          <w:lang w:val="en-GB"/>
+        </w:rPr>
+      </w:pPr>
+      <w:r>
+        <w:rPr>
+          <w:rStyle w:val="normaltextrun"/>
+          <w:b/>
+          <w:bCs/>
+          <w:sz w:val="28"/>
+          <w:szCs w:val="28"/>
+          <w:u w:val="single"/>
+          <w:lang w:val="en-GB"/>
+        </w:rPr>
+        <w:object w:dxaOrig="9360" w:dyaOrig="12635" w14:anchorId="378E0C87">
+          <v:shape id="_x0000_i1051" type="#_x0000_t75" style="width:468pt;height:631.8pt" o:ole="">
+            <v:imagedata r:id="rId49" o:title=""/>
+          </v:shape>
+          <o:OLEObject Type="Embed" ProgID="Word.OpenDocumentText.12" ShapeID="_x0000_i1051" DrawAspect="Content" ObjectID="_1679226540" r:id="rId50"/>
+        </w:object>
+      </w:r>
+    </w:p>
+    <w:bookmarkStart w:id="19" w:name="_MON_1679226200"/>
+    <w:bookmarkEnd w:id="19"/>
+    <w:p>
+      <w:pPr>
+        <w:pStyle w:val="paragraph"/>
+        <w:spacing w:before="0" w:beforeAutospacing="0" w:after="0" w:afterAutospacing="0"/>
+        <w:textAlignment w:val="baseline"/>
+        <w:rPr>
+          <w:rStyle w:val="normaltextrun"/>
+          <w:b/>
+          <w:bCs/>
+          <w:sz w:val="28"/>
+          <w:szCs w:val="28"/>
+          <w:u w:val="single"/>
+          <w:lang w:val="en-GB"/>
+        </w:rPr>
+      </w:pPr>
+      <w:r>
+        <w:rPr>
+          <w:rStyle w:val="normaltextrun"/>
+          <w:b/>
+          <w:bCs/>
+          <w:sz w:val="28"/>
+          <w:szCs w:val="28"/>
+          <w:lang w:val="en-GB"/>
+        </w:rPr>
+        <w:object w:dxaOrig="9360" w:dyaOrig="10024" w14:anchorId="6F6809DA">
+          <v:shape id="_x0000_i1053" type="#_x0000_t75" style="width:468pt;height:501pt" o:ole="">
+            <v:imagedata r:id="rId51" o:title=""/>
+          </v:shape>
+          <o:OLEObject Type="Embed" ProgID="Word.OpenDocumentText.12" ShapeID="_x0000_i1053" DrawAspect="Content" ObjectID="_1679226541" r:id="rId52"/>
+        </w:object>
+      </w:r>
+    </w:p>
+    <w:p>
+      <w:pPr>
+        <w:pStyle w:val="paragraph"/>
+        <w:spacing w:before="0" w:beforeAutospacing="0" w:after="0" w:afterAutospacing="0"/>
+        <w:textAlignment w:val="baseline"/>
+        <w:rPr>
+          <w:rStyle w:val="normaltextrun"/>
+          <w:b/>
+          <w:bCs/>
+          <w:sz w:val="28"/>
+          <w:szCs w:val="28"/>
+          <w:u w:val="single"/>
+          <w:lang w:val="en-GB"/>
+        </w:rPr>
+      </w:pPr>
+    </w:p>
+    <w:p>
+      <w:pPr>
+        <w:pStyle w:val="paragraph"/>
+        <w:spacing w:before="0" w:beforeAutospacing="0" w:after="0" w:afterAutospacing="0"/>
+        <w:textAlignment w:val="baseline"/>
+        <w:rPr>
+          <w:rStyle w:val="normaltextrun"/>
+          <w:b/>
+          <w:bCs/>
+          <w:sz w:val="28"/>
+          <w:szCs w:val="28"/>
+          <w:u w:val="single"/>
+          <w:lang w:val="en-GB"/>
+        </w:rPr>
+      </w:pPr>
+    </w:p>
+    <w:p>
+      <w:pPr>
+        <w:pStyle w:val="paragraph"/>
+        <w:spacing w:before="0" w:beforeAutospacing="0" w:after="0" w:afterAutospacing="0"/>
+        <w:textAlignment w:val="baseline"/>
+        <w:rPr>
+          <w:rStyle w:val="normaltextrun"/>
+          <w:b/>
+          <w:bCs/>
+          <w:sz w:val="28"/>
+          <w:szCs w:val="28"/>
+          <w:u w:val="single"/>
+          <w:lang w:val="en-GB"/>
+        </w:rPr>
+      </w:pPr>
+    </w:p>
+    <w:p>
+      <w:pPr>
+        <w:pStyle w:val="paragraph"/>
+        <w:spacing w:before="0" w:beforeAutospacing="0" w:after="0" w:afterAutospacing="0"/>
+        <w:textAlignment w:val="baseline"/>
+        <w:rPr>
+          <w:rStyle w:val="normaltextrun"/>
+          <w:b/>
+          <w:bCs/>
+          <w:sz w:val="28"/>
+          <w:szCs w:val="28"/>
+          <w:u w:val="single"/>
+          <w:lang w:val="en-GB"/>
+        </w:rPr>
+      </w:pPr>
+    </w:p>
+    <w:p>
+      <w:pPr>
+        <w:pStyle w:val="paragraph"/>
+        <w:spacing w:before="0" w:beforeAutospacing="0" w:after="0" w:afterAutospacing="0"/>
+        <w:textAlignment w:val="baseline"/>
+        <w:rPr>
+          <w:rStyle w:val="normaltextrun"/>
+          <w:b/>
+          <w:bCs/>
+          <w:sz w:val="28"/>
+          <w:szCs w:val="28"/>
+          <w:u w:val="single"/>
+          <w:lang w:val="en-GB"/>
+        </w:rPr>
+      </w:pPr>
+    </w:p>
+    <w:p>
+      <w:pPr>
+        <w:pStyle w:val="paragraph"/>
+        <w:spacing w:before="0" w:beforeAutospacing="0" w:after="0" w:afterAutospacing="0"/>
+        <w:textAlignment w:val="baseline"/>
+        <w:rPr>
+          <w:rStyle w:val="normaltextrun"/>
+          <w:b/>
+          <w:bCs/>
+          <w:sz w:val="28"/>
+          <w:szCs w:val="28"/>
+          <w:u w:val="single"/>
+          <w:lang w:val="en-GB"/>
+        </w:rPr>
+      </w:pPr>
+    </w:p>
+    <w:p>
+      <w:pPr>
+        <w:pStyle w:val="paragraph"/>
+        <w:spacing w:before="0" w:beforeAutospacing="0" w:after="0" w:afterAutospacing="0"/>
+        <w:textAlignment w:val="baseline"/>
+        <w:rPr>
+          <w:rStyle w:val="normaltextrun"/>
+          <w:b/>
+          <w:bCs/>
+          <w:sz w:val="28"/>
+          <w:szCs w:val="28"/>
+          <w:u w:val="single"/>
+          <w:lang w:val="en-GB"/>
+        </w:rPr>
+      </w:pPr>
+    </w:p>
+    <w:p>
+      <w:pPr>
+        <w:pStyle w:val="paragraph"/>
+        <w:spacing w:before="0" w:beforeAutospacing="0" w:after="0" w:afterAutospacing="0"/>
+        <w:textAlignment w:val="baseline"/>
+        <w:rPr>
+          <w:rStyle w:val="normaltextrun"/>
+          <w:b/>
+          <w:bCs/>
+          <w:sz w:val="28"/>
+          <w:szCs w:val="28"/>
+          <w:u w:val="single"/>
+          <w:lang w:val="en-GB"/>
+        </w:rPr>
+      </w:pPr>
+    </w:p>
+    <w:p>
+      <w:pPr>
+        <w:pStyle w:val="paragraph"/>
+        <w:spacing w:before="0" w:beforeAutospacing="0" w:after="0" w:afterAutospacing="0"/>
+        <w:textAlignment w:val="baseline"/>
+        <w:rPr>
+          <w:rStyle w:val="normaltextrun"/>
+          <w:b/>
+          <w:bCs/>
+          <w:sz w:val="28"/>
+          <w:szCs w:val="28"/>
+          <w:u w:val="single"/>
+          <w:lang w:val="en-GB"/>
+        </w:rPr>
+      </w:pPr>
+    </w:p>
+    <w:p>
+      <w:pPr>
+        <w:pStyle w:val="paragraph"/>
+        <w:spacing w:before="0" w:beforeAutospacing="0" w:after="0" w:afterAutospacing="0"/>
+        <w:textAlignment w:val="baseline"/>
+        <w:rPr>
+          <w:rStyle w:val="normaltextrun"/>
+          <w:b/>
+          <w:bCs/>
+          <w:sz w:val="28"/>
+          <w:szCs w:val="28"/>
+          <w:u w:val="single"/>
+          <w:lang w:val="en-GB"/>
+        </w:rPr>
+      </w:pPr>
+      <w:r>
+        <w:rPr>
+          <w:rStyle w:val="normaltextrun"/>
+          <w:b/>
+          <w:bCs/>
+          <w:sz w:val="28"/>
+          <w:szCs w:val="28"/>
+          <w:u w:val="single"/>
+          <w:lang w:val="en-GB"/>
+        </w:rPr>
+        <w:lastRenderedPageBreak/>
+        <w:t>Output:</w:t>
+      </w:r>
+    </w:p>
+    <w:p>
+      <w:pPr>
+        <w:pStyle w:val="paragraph"/>
+        <w:spacing w:before="0" w:beforeAutospacing="0" w:after="0" w:afterAutospacing="0"/>
+        <w:textAlignment w:val="baseline"/>
+        <w:rPr>
+          <w:b/>
+          <w:bCs/>
+          <w:sz w:val="28"/>
+          <w:szCs w:val="28"/>
+          <w:u w:val="single"/>
+          <w:lang w:val="en-GB"/>
+        </w:rPr>
+      </w:pPr>
+    </w:p>
+    <w:p>
+      <w:pPr>
+        <w:pStyle w:val="paragraph"/>
+        <w:spacing w:before="0" w:beforeAutospacing="0" w:after="0" w:afterAutospacing="0"/>
+        <w:jc w:val="center"/>
+        <w:textAlignment w:val="baseline"/>
+        <w:rPr>
+          <w:noProof/>
+          <w:lang w:val="en-GB"/>
+        </w:rPr>
+      </w:pPr>
+      <w:r>
+        <w:rPr>
+          <w:noProof/>
+          <w:lang w:val="en-GB"/>
+        </w:rPr>
+        <w:drawing>
+          <wp:inline distT="0" distB="0" distL="0" distR="0" wp14:anchorId="026D7297" wp14:editId="7AB2FB34">
+            <wp:extent cx="4404742" cy="1447925"/>
+            <wp:effectExtent l="0" t="0" r="0" b="0"/>
+            <wp:docPr id="9" name="Picture 9"/>
+            <wp:cNvGraphicFramePr>
+              <a:graphicFrameLocks xmlns:a="http://schemas.openxmlformats.org/drawingml/2006/main" noChangeAspect="1"/>
+            </wp:cNvGraphicFramePr>
+            <a:graphic xmlns:a="http://schemas.openxmlformats.org/drawingml/2006/main">
+              <a:graphicData uri="http://schemas.openxmlformats.org/drawingml/2006/picture">
+                <pic:pic xmlns:pic="http://schemas.openxmlformats.org/drawingml/2006/picture">
+                  <pic:nvPicPr>
+                    <pic:cNvPr id="9" name="Picture 9"/>
+                    <pic:cNvPicPr/>
+                  </pic:nvPicPr>
+                  <pic:blipFill>
+                    <a:blip r:embed="rId53">
+                      <a:extLst>
+                        <a:ext uri="{28A0092B-C50C-407E-A947-70E740481C1C}">
+                          <a14:useLocalDpi xmlns:a14="http://schemas.microsoft.com/office/drawing/2010/main" val="0"/>
+                        </a:ext>
+                      </a:extLst>
+                    </a:blip>
+                    <a:stretch>
+                      <a:fillRect/>
+                    </a:stretch>
+                  </pic:blipFill>
+                  <pic:spPr>
+                    <a:xfrm>
+                      <a:off x="0" y="0"/>
+                      <a:ext cx="4404742" cy="1447925"/>
+                    </a:xfrm>
+                    <a:prstGeom prst="rect">
+                      <a:avLst/>
+                    </a:prstGeom>
+                  </pic:spPr>
+                </pic:pic>
+              </a:graphicData>
+            </a:graphic>
+          </wp:inline>
+        </w:drawing>
+      </w:r>
+    </w:p>
+    <w:p>
+      <w:pPr>
+        <w:pStyle w:val="paragraph"/>
+        <w:spacing w:before="0" w:beforeAutospacing="0" w:after="0" w:afterAutospacing="0"/>
+        <w:textAlignment w:val="baseline"/>
+        <w:rPr>
+          <w:rStyle w:val="normaltextrun"/>
+          <w:b/>
+          <w:bCs/>
+          <w:sz w:val="28"/>
+          <w:szCs w:val="28"/>
+          <w:u w:val="single"/>
+          <w:lang w:val="en-GB"/>
+        </w:rPr>
+      </w:pPr>
+      <w:r>
+        <w:rPr>
+          <w:rStyle w:val="normaltextrun"/>
+          <w:b/>
+          <w:bCs/>
+          <w:sz w:val="28"/>
+          <w:szCs w:val="28"/>
+          <w:u w:val="single"/>
+          <w:lang w:val="en-GB"/>
+        </w:rPr>
+        <w:t>Results:</w:t>
+      </w:r>
+    </w:p>
+    <w:p>
+      <w:pPr>
+        <w:pStyle w:val="paragraph"/>
+        <w:spacing w:before="0" w:beforeAutospacing="0" w:after="0" w:afterAutospacing="0"/>
+        <w:textAlignment w:val="baseline"/>
+        <w:rPr>
+          <w:rStyle w:val="eop"/>
+          <w:b/>
+          <w:bCs/>
+          <w:sz w:val="28"/>
+          <w:szCs w:val="28"/>
+          <w:u w:val="single"/>
+          <w:lang w:val="en-GB"/>
+        </w:rPr>
+      </w:pPr>
+    </w:p>
+    <w:p>
+      <w:pPr>
+        <w:pStyle w:val="paragraph"/>
+        <w:spacing w:before="0" w:beforeAutospacing="0" w:after="0" w:afterAutospacing="0"/>
+        <w:textAlignment w:val="baseline"/>
+        <w:rPr>
+          <w:rStyle w:val="normaltextrun"/>
+          <w:lang w:val="en-GB"/>
+        </w:rPr>
+      </w:pPr>
+      <w:r>
+        <w:rPr>
+          <w:rStyle w:val="normaltextrun"/>
+          <w:lang w:val="en-GB"/>
+        </w:rPr>
+        <w:t>Thus,</w:t>
+      </w:r>
+      <w:r>
+        <w:rPr>
+          <w:rStyle w:val="normaltextrun"/>
+          <w:lang w:val="en-GB"/>
+        </w:rPr>
+        <w:t xml:space="preserve"> the Josephus problem is solved using a circular linked list.</w:t>
+      </w:r>
+    </w:p>
+    <w:p>
+      <w:pPr>
+        <w:pStyle w:val="paragraph"/>
+        <w:pBdr>
+          <w:bottom w:val="single" w:sz="12" w:space="1" w:color="auto"/>
+        </w:pBdr>
+        <w:tabs>
+          <w:tab w:val="left" w:pos="3528"/>
+        </w:tabs>
+        <w:spacing w:before="0" w:beforeAutospacing="0" w:after="0" w:afterAutospacing="0"/>
+        <w:textAlignment w:val="baseline"/>
+        <w:rPr>
+          <w:rStyle w:val="normaltextrun"/>
+          <w:lang w:val="en-GB"/>
+        </w:rPr>
+      </w:pPr>
+    </w:p>
+    <w:p>
+      <w:pPr>
+        <w:rPr>
+          <w:lang w:val="en-GB"/>
+        </w:rPr>
+      </w:pPr>
+    </w:p>
+    <w:p>
+      <w:pPr>
+        <w:rPr>
+          <w:lang w:val="en-GB"/>
+        </w:rPr>
+      </w:pPr>
+    </w:p>
+    <w:p>
+      <w:pPr>
+        <w:rPr>
+          <w:lang w:val="en-GB"/>
+        </w:rPr>
+      </w:pPr>
+    </w:p>
+    <w:p>
+      <w:pPr>
+        <w:rPr>
+          <w:lang w:val="en-GB"/>
+        </w:rPr>
+      </w:pPr>
+    </w:p>
+    <w:p>
+      <w:pPr>
+        <w:rPr>
+          <w:lang w:val="en-GB"/>
+        </w:rPr>
+      </w:pPr>
+    </w:p>
+    <w:p>
+      <w:pPr>
+        <w:rPr>
+          <w:lang w:val="en-GB"/>
+        </w:rPr>
+      </w:pPr>
+    </w:p>
+    <w:p>
+      <w:pPr>
+        <w:rPr>
+          <w:lang w:val="en-GB"/>
+        </w:rPr>
+      </w:pPr>
+    </w:p>
+    <w:p>
+      <w:pPr>
+        <w:rPr>
+          <w:lang w:val="en-GB"/>
+        </w:rPr>
+      </w:pPr>
+    </w:p>
+    <w:p>
+      <w:pPr>
+        <w:rPr>
+          <w:lang w:val="en-GB"/>
+        </w:rPr>
+      </w:pPr>
+    </w:p>
+    <w:p>
+      <w:pPr>
+        <w:rPr>
+          <w:lang w:val="en-GB"/>
+        </w:rPr>
+      </w:pPr>
+    </w:p>
+    <w:p>
+      <w:pPr>
+        <w:rPr>
+          <w:lang w:val="en-GB"/>
+        </w:rPr>
+      </w:pPr>
+    </w:p>
+    <w:p>
+      <w:pPr>
+        <w:rPr>
+          <w:lang w:val="en-GB"/>
+        </w:rPr>
+      </w:pPr>
+    </w:p>
+    <w:p>
+      <w:pPr>
+        <w:rPr>
+          <w:lang w:val="en-GB"/>
+        </w:rPr>
+      </w:pPr>
+    </w:p>
+    <w:p>
+      <w:pPr>
+        <w:rPr>
+          <w:lang w:val="en-GB"/>
+        </w:rPr>
+      </w:pPr>
+    </w:p>
+    <w:p>
+      <w:pPr>
+        <w:rPr>
+          <w:lang w:val="en-GB"/>
+        </w:rPr>
+      </w:pPr>
+    </w:p>
+    <w:p>
+      <w:pPr>
+        <w:rPr>
+          <w:lang w:val="en-GB"/>
+        </w:rPr>
+      </w:pPr>
+    </w:p>
+    <w:p>
+      <w:pPr>
+        <w:rPr>
+          <w:lang w:val="en-GB"/>
+        </w:rPr>
+      </w:pPr>
+    </w:p>
+    <w:p>
+      <w:pPr>
+        <w:rPr>
+          <w:lang w:val="en-GB"/>
+        </w:rPr>
+      </w:pPr>
+    </w:p>
+    <w:p>
+      <w:pPr>
+        <w:pStyle w:val="paragraph"/>
+        <w:spacing w:after="0"/>
+        <w:textAlignment w:val="baseline"/>
+        <w:rPr>
+          <w:rStyle w:val="normaltextrun"/>
+          <w:sz w:val="28"/>
+          <w:szCs w:val="28"/>
+          <w:lang w:val="en-GB"/>
+        </w:rPr>
+      </w:pPr>
+      <w:r>
+        <w:rPr>
+          <w:rStyle w:val="normaltextrun"/>
+          <w:b/>
+          <w:bCs/>
+          <w:sz w:val="28"/>
+          <w:szCs w:val="28"/>
+          <w:lang w:val="en-GB"/>
+        </w:rPr>
+        <w:lastRenderedPageBreak/>
+        <w:t>2</w:t>
+      </w:r>
+      <w:r>
+        <w:rPr>
+          <w:rStyle w:val="normaltextrun"/>
+          <w:b/>
+          <w:bCs/>
+          <w:sz w:val="28"/>
+          <w:szCs w:val="28"/>
+          <w:lang w:val="en-GB"/>
+        </w:rPr>
+        <w:t>I</w:t>
+      </w:r>
+      <w:r>
+        <w:rPr>
+          <w:rStyle w:val="normaltextrun"/>
+          <w:b/>
+          <w:bCs/>
+          <w:sz w:val="28"/>
+          <w:szCs w:val="28"/>
+          <w:lang w:val="en-GB"/>
+        </w:rPr>
+        <w:t xml:space="preserve">. </w:t>
+      </w:r>
+      <w:r>
+        <w:rPr>
+          <w:rStyle w:val="normaltextrun"/>
+          <w:sz w:val="28"/>
+          <w:szCs w:val="28"/>
+          <w:lang w:val="en-GB"/>
+        </w:rPr>
+        <w:t>Aim:</w:t>
+      </w:r>
+      <w:r>
+        <w:rPr>
+          <w:rStyle w:val="normaltextrun"/>
+          <w:sz w:val="28"/>
+          <w:szCs w:val="28"/>
+          <w:lang w:val="en-GB"/>
+        </w:rPr>
+        <w:t xml:space="preserve"> Implement the Tower of Hanoi problem using recursion. User can give the number of disks; print each step of disk movement.</w:t>
+      </w:r>
+    </w:p>
+    <w:p>
+      <w:pPr>
+        <w:pStyle w:val="paragraph"/>
+        <w:spacing w:before="0" w:beforeAutospacing="0" w:after="0" w:afterAutospacing="0"/>
+        <w:textAlignment w:val="baseline"/>
+        <w:rPr>
+          <w:b/>
+          <w:bCs/>
+          <w:sz w:val="28"/>
+          <w:szCs w:val="28"/>
+          <w:lang w:val="en-GB"/>
+        </w:rPr>
+      </w:pPr>
+      <w:r>
+        <w:rPr>
+          <w:rStyle w:val="normaltextrun"/>
+          <w:b/>
+          <w:bCs/>
+          <w:sz w:val="28"/>
+          <w:szCs w:val="28"/>
+          <w:u w:val="single"/>
+          <w:lang w:val="en-GB"/>
+        </w:rPr>
+        <w:t>Algorithm:</w:t>
+      </w:r>
+      <w:r>
+        <w:rPr>
+          <w:rStyle w:val="eop"/>
+          <w:b/>
+          <w:bCs/>
+          <w:sz w:val="28"/>
+          <w:szCs w:val="28"/>
+          <w:lang w:val="en-GB"/>
+        </w:rPr>
+        <w:t> </w:t>
+      </w:r>
+    </w:p>
+    <w:p>
+      <w:pPr>
+        <w:pStyle w:val="paragraph"/>
+        <w:spacing w:before="0" w:beforeAutospacing="0" w:after="0" w:afterAutospacing="0"/>
+        <w:textAlignment w:val="baseline"/>
+        <w:rPr>
+          <w:rStyle w:val="normaltextrun"/>
+          <w:u w:val="single"/>
+          <w:lang w:val="en-GB"/>
+        </w:rPr>
+      </w:pPr>
+    </w:p>
+    <w:p>
+      <w:pPr>
+        <w:pStyle w:val="paragraph"/>
+        <w:spacing w:before="0" w:beforeAutospacing="0" w:after="0" w:afterAutospacing="0"/>
+        <w:textAlignment w:val="baseline"/>
+        <w:rPr>
+          <w:rStyle w:val="normaltextrun"/>
+          <w:lang w:val="en-GB"/>
+        </w:rPr>
+      </w:pPr>
+      <w:r>
+        <w:rPr>
+          <w:rStyle w:val="normaltextrun"/>
+          <w:lang w:val="en-GB"/>
+        </w:rPr>
+        <w:t xml:space="preserve">Step 1: </w:t>
+      </w:r>
+      <w:r>
+        <w:rPr>
+          <w:rStyle w:val="normaltextrun"/>
+          <w:lang w:val="en-GB"/>
+        </w:rPr>
+        <w:t>Input the number of discs</w:t>
+      </w:r>
+    </w:p>
+    <w:p>
+      <w:pPr>
+        <w:pStyle w:val="paragraph"/>
+        <w:spacing w:before="0" w:beforeAutospacing="0" w:after="0" w:afterAutospacing="0"/>
+        <w:textAlignment w:val="baseline"/>
+        <w:rPr>
+          <w:rStyle w:val="normaltextrun"/>
+          <w:lang w:val="en-GB"/>
+        </w:rPr>
+      </w:pPr>
+      <w:r>
+        <w:rPr>
+          <w:rStyle w:val="normaltextrun"/>
+          <w:lang w:val="en-GB"/>
+        </w:rPr>
+        <w:t xml:space="preserve">Step 2: </w:t>
+      </w:r>
+      <w:r>
+        <w:rPr>
+          <w:rStyle w:val="normaltextrun"/>
+          <w:lang w:val="en-GB"/>
+        </w:rPr>
+        <w:t>Implement a recursive function shift described below.</w:t>
+      </w:r>
+    </w:p>
+    <w:p>
+      <w:pPr>
+        <w:pStyle w:val="paragraph"/>
+        <w:spacing w:before="0" w:beforeAutospacing="0" w:after="0" w:afterAutospacing="0"/>
+        <w:textAlignment w:val="baseline"/>
+        <w:rPr>
+          <w:rStyle w:val="normaltextrun"/>
+          <w:lang w:val="en-GB"/>
+        </w:rPr>
+      </w:pPr>
+      <w:r>
+        <w:rPr>
+          <w:rStyle w:val="normaltextrun"/>
+          <w:lang w:val="en-GB"/>
+        </w:rPr>
+        <w:t xml:space="preserve">Step 3: </w:t>
+      </w:r>
+      <w:r>
+        <w:rPr>
+          <w:rStyle w:val="normaltextrun"/>
+          <w:lang w:val="en-GB"/>
+        </w:rPr>
+        <w:t xml:space="preserve">The shift function takes in arguments: number of discs, from tower, to tower, and </w:t>
+      </w:r>
+    </w:p>
+    <w:p>
+      <w:pPr>
+        <w:pStyle w:val="paragraph"/>
+        <w:spacing w:before="0" w:beforeAutospacing="0" w:after="0" w:afterAutospacing="0"/>
+        <w:ind w:firstLine="720"/>
+        <w:textAlignment w:val="baseline"/>
+        <w:rPr>
+          <w:rStyle w:val="normaltextrun"/>
+          <w:lang w:val="en-GB"/>
+        </w:rPr>
+      </w:pPr>
+      <w:r>
+        <w:rPr>
+          <w:rStyle w:val="normaltextrun"/>
+          <w:lang w:val="en-GB"/>
+        </w:rPr>
+        <w:t>auxiliary tower.</w:t>
+      </w:r>
+    </w:p>
+    <w:p>
+      <w:pPr>
+        <w:pStyle w:val="paragraph"/>
+        <w:spacing w:before="0" w:beforeAutospacing="0" w:after="0" w:afterAutospacing="0"/>
+        <w:textAlignment w:val="baseline"/>
+        <w:rPr>
+          <w:rStyle w:val="normaltextrun"/>
+          <w:lang w:val="en-GB"/>
+        </w:rPr>
+      </w:pPr>
+      <w:r>
+        <w:rPr>
+          <w:rStyle w:val="normaltextrun"/>
+          <w:lang w:val="en-GB"/>
+        </w:rPr>
+        <w:t xml:space="preserve">Step 4: </w:t>
+      </w:r>
+      <w:r>
+        <w:rPr>
+          <w:rStyle w:val="normaltextrun"/>
+          <w:lang w:val="en-GB"/>
+        </w:rPr>
+        <w:t xml:space="preserve">If the number of discs is 1 display Move N discs from </w:t>
+      </w:r>
+      <w:r>
+        <w:rPr>
+          <w:rStyle w:val="normaltextrun"/>
+          <w:i/>
+          <w:iCs/>
+          <w:lang w:val="en-GB"/>
+        </w:rPr>
+        <w:t xml:space="preserve">‘from tower’ </w:t>
+      </w:r>
+      <w:r>
+        <w:rPr>
+          <w:rStyle w:val="normaltextrun"/>
+          <w:lang w:val="en-GB"/>
+        </w:rPr>
+        <w:t xml:space="preserve">to </w:t>
+      </w:r>
+      <w:r>
+        <w:rPr>
+          <w:rStyle w:val="normaltextrun"/>
+          <w:i/>
+          <w:iCs/>
+          <w:lang w:val="en-GB"/>
+        </w:rPr>
+        <w:t>‘to tower’</w:t>
+      </w:r>
+      <w:r>
+        <w:rPr>
+          <w:rStyle w:val="normaltextrun"/>
+          <w:lang w:val="en-GB"/>
+        </w:rPr>
+        <w:t>.</w:t>
+      </w:r>
+    </w:p>
+    <w:p>
+      <w:pPr>
+        <w:pStyle w:val="paragraph"/>
+        <w:spacing w:before="0" w:beforeAutospacing="0" w:after="0" w:afterAutospacing="0"/>
+        <w:textAlignment w:val="baseline"/>
+        <w:rPr>
+          <w:rStyle w:val="normaltextrun"/>
+          <w:lang w:val="en-GB"/>
+        </w:rPr>
+      </w:pPr>
+      <w:r>
+        <w:rPr>
+          <w:rStyle w:val="normaltextrun"/>
+          <w:lang w:val="en-GB"/>
+        </w:rPr>
+        <w:t xml:space="preserve">Step 5: </w:t>
+      </w:r>
+      <w:r>
+        <w:rPr>
+          <w:rStyle w:val="normaltextrun"/>
+          <w:lang w:val="en-GB"/>
+        </w:rPr>
+        <w:t xml:space="preserve">Else shift n-1 discs from tower </w:t>
+      </w:r>
+      <w:r>
+        <w:rPr>
+          <w:rStyle w:val="normaltextrun"/>
+          <w:i/>
+          <w:iCs/>
+          <w:lang w:val="en-GB"/>
+        </w:rPr>
+        <w:t>‘</w:t>
+      </w:r>
+      <w:r>
+        <w:rPr>
+          <w:rStyle w:val="normaltextrun"/>
+          <w:i/>
+          <w:iCs/>
+          <w:lang w:val="en-GB"/>
+        </w:rPr>
+        <w:t>from</w:t>
+      </w:r>
+      <w:r>
+        <w:rPr>
+          <w:rStyle w:val="normaltextrun"/>
+          <w:i/>
+          <w:iCs/>
+          <w:lang w:val="en-GB"/>
+        </w:rPr>
+        <w:t>’</w:t>
+      </w:r>
+      <w:r>
+        <w:rPr>
+          <w:rStyle w:val="normaltextrun"/>
+          <w:lang w:val="en-GB"/>
+        </w:rPr>
+        <w:t xml:space="preserve"> to tower </w:t>
+      </w:r>
+      <w:r>
+        <w:rPr>
+          <w:rStyle w:val="normaltextrun"/>
+          <w:i/>
+          <w:iCs/>
+          <w:lang w:val="en-GB"/>
+        </w:rPr>
+        <w:t>‘aux’</w:t>
+      </w:r>
+      <w:r>
+        <w:rPr>
+          <w:rStyle w:val="normaltextrun"/>
+          <w:lang w:val="en-GB"/>
+        </w:rPr>
+        <w:t xml:space="preserve"> using tower </w:t>
+      </w:r>
+      <w:r>
+        <w:rPr>
+          <w:rStyle w:val="normaltextrun"/>
+          <w:i/>
+          <w:iCs/>
+          <w:lang w:val="en-GB"/>
+        </w:rPr>
+        <w:t>‘to’</w:t>
+      </w:r>
+      <w:r>
+        <w:rPr>
+          <w:rStyle w:val="normaltextrun"/>
+          <w:lang w:val="en-GB"/>
+        </w:rPr>
+        <w:t xml:space="preserve"> as an auxiliary </w:t>
+      </w:r>
+    </w:p>
+    <w:p>
+      <w:pPr>
+        <w:pStyle w:val="paragraph"/>
+        <w:spacing w:before="0" w:beforeAutospacing="0" w:after="0" w:afterAutospacing="0"/>
+        <w:ind w:firstLine="720"/>
+        <w:textAlignment w:val="baseline"/>
+        <w:rPr>
+          <w:rStyle w:val="normaltextrun"/>
+          <w:i/>
+          <w:iCs/>
+          <w:lang w:val="en-GB"/>
+        </w:rPr>
+      </w:pPr>
+      <w:r>
+        <w:rPr>
+          <w:rStyle w:val="normaltextrun"/>
+          <w:lang w:val="en-GB"/>
+        </w:rPr>
+        <w:t xml:space="preserve">tower. Then display Move N discs from </w:t>
+      </w:r>
+      <w:r>
+        <w:rPr>
+          <w:rStyle w:val="normaltextrun"/>
+          <w:i/>
+          <w:iCs/>
+          <w:lang w:val="en-GB"/>
+        </w:rPr>
+        <w:t xml:space="preserve">‘from tower’ </w:t>
+      </w:r>
+      <w:r>
+        <w:rPr>
+          <w:rStyle w:val="normaltextrun"/>
+          <w:lang w:val="en-GB"/>
+        </w:rPr>
+        <w:t xml:space="preserve">to </w:t>
+      </w:r>
+      <w:r>
+        <w:rPr>
+          <w:rStyle w:val="normaltextrun"/>
+          <w:i/>
+          <w:iCs/>
+          <w:lang w:val="en-GB"/>
+        </w:rPr>
+        <w:t>‘to tower’.</w:t>
+      </w:r>
+    </w:p>
+    <w:p>
+      <w:pPr>
+        <w:pStyle w:val="paragraph"/>
+        <w:spacing w:before="0" w:beforeAutospacing="0" w:after="0" w:afterAutospacing="0"/>
+        <w:textAlignment w:val="baseline"/>
+      </w:pPr>
+      <w:r>
+        <w:rPr>
+          <w:rStyle w:val="normaltextrun"/>
+          <w:lang w:val="en-GB"/>
+        </w:rPr>
+        <w:t xml:space="preserve">Step 6: </w:t>
+      </w:r>
+      <w:r>
+        <w:rPr>
+          <w:rStyle w:val="normaltextrun"/>
+          <w:lang w:val="en-GB"/>
+        </w:rPr>
+        <w:t xml:space="preserve">Shift n-1 discs from tower </w:t>
+      </w:r>
+      <w:r>
+        <w:rPr>
+          <w:rStyle w:val="normaltextrun"/>
+          <w:i/>
+          <w:iCs/>
+          <w:lang w:val="en-GB"/>
+        </w:rPr>
+        <w:t xml:space="preserve">‘aux’ </w:t>
+      </w:r>
+      <w:r>
+        <w:rPr>
+          <w:rStyle w:val="normaltextrun"/>
+          <w:lang w:val="en-GB"/>
+        </w:rPr>
+        <w:t xml:space="preserve">to tower </w:t>
+      </w:r>
+      <w:r>
+        <w:rPr>
+          <w:rStyle w:val="normaltextrun"/>
+          <w:i/>
+          <w:iCs/>
+          <w:lang w:val="en-GB"/>
+        </w:rPr>
+        <w:t>‘to’</w:t>
+      </w:r>
+      <w:r>
+        <w:t xml:space="preserve">. </w:t>
+      </w:r>
+    </w:p>
+    <w:p>
+      <w:pPr>
+        <w:pStyle w:val="paragraph"/>
+        <w:spacing w:before="0" w:beforeAutospacing="0" w:after="0" w:afterAutospacing="0"/>
+        <w:textAlignment w:val="baseline"/>
+      </w:pPr>
+      <w:r>
+        <w:t>Step 7: End program.</w:t>
+      </w:r>
+    </w:p>
+    <w:p>
+      <w:pPr>
+        <w:pStyle w:val="paragraph"/>
+        <w:spacing w:before="0" w:beforeAutospacing="0" w:after="0" w:afterAutospacing="0"/>
+        <w:textAlignment w:val="baseline"/>
+        <w:rPr>
+          <w:rStyle w:val="normaltextrun"/>
+          <w:lang w:val="en-GB"/>
+        </w:rPr>
+      </w:pPr>
+      <w:r>
+        <w:rPr>
+          <w:rStyle w:val="normaltextrun"/>
+          <w:lang w:val="en-GB"/>
+        </w:rPr>
+        <w:t xml:space="preserve"> </w:t>
+      </w:r>
+    </w:p>
+    <w:p>
+      <w:pPr>
+        <w:pStyle w:val="paragraph"/>
+        <w:spacing w:before="0" w:beforeAutospacing="0" w:after="0" w:afterAutospacing="0"/>
+        <w:textAlignment w:val="baseline"/>
+        <w:rPr>
+          <w:rStyle w:val="normaltextrun"/>
+          <w:sz w:val="28"/>
+          <w:szCs w:val="28"/>
+          <w:lang w:val="en-GB"/>
+        </w:rPr>
+      </w:pPr>
+      <w:r>
+        <w:rPr>
+          <w:rStyle w:val="normaltextrun"/>
+          <w:b/>
+          <w:bCs/>
+          <w:sz w:val="28"/>
+          <w:szCs w:val="28"/>
+          <w:u w:val="single"/>
+          <w:lang w:val="en-GB"/>
+        </w:rPr>
+        <w:t>Program:</w:t>
+      </w:r>
+      <w:r>
+        <w:rPr>
+          <w:rStyle w:val="normaltextrun"/>
+          <w:sz w:val="28"/>
+          <w:szCs w:val="28"/>
+          <w:lang w:val="en-GB"/>
+        </w:rPr>
+        <w:t xml:space="preserve"> </w:t>
+      </w:r>
+    </w:p>
+    <w:bookmarkStart w:id="20" w:name="_MON_1678188215"/>
+    <w:bookmarkEnd w:id="20"/>
+    <w:p>
+      <w:pPr>
+        <w:rPr>
+          <w:lang w:val="en-GB"/>
+        </w:rPr>
+      </w:pPr>
+      <w:r>
+        <w:rPr>
+          <w:lang w:val="en-GB"/>
+        </w:rPr>
+        <w:object w:dxaOrig="9360" w:dyaOrig="7350" w14:anchorId="170FD49F">
+          <v:shape id="_x0000_i1043" type="#_x0000_t75" style="width:468pt;height:367.8pt" o:ole="">
+            <v:imagedata r:id="rId54" o:title=""/>
+          </v:shape>
+          <o:OLEObject Type="Embed" ProgID="Word.OpenDocumentText.12" ShapeID="_x0000_i1043" DrawAspect="Content" ObjectID="_1679226542" r:id="rId55"/>
+        </w:object>
+      </w:r>
+    </w:p>
+    <w:p>
+      <w:pPr>
+        <w:pStyle w:val="paragraph"/>
+        <w:spacing w:before="0" w:beforeAutospacing="0" w:after="0" w:afterAutospacing="0"/>
+        <w:textAlignment w:val="baseline"/>
+        <w:rPr>
+          <w:rStyle w:val="normaltextrun"/>
+          <w:sz w:val="28"/>
+          <w:szCs w:val="28"/>
+          <w:lang w:val="en-GB"/>
+        </w:rPr>
+      </w:pPr>
+      <w:r>
+        <w:rPr>
+          <w:rStyle w:val="normaltextrun"/>
+          <w:b/>
+          <w:bCs/>
+          <w:sz w:val="28"/>
+          <w:szCs w:val="28"/>
+          <w:u w:val="single"/>
+          <w:lang w:val="en-GB"/>
+        </w:rPr>
+        <w:t>Output:</w:t>
+      </w:r>
+      <w:r>
+        <w:rPr>
+          <w:rStyle w:val="normaltextrun"/>
+          <w:sz w:val="28"/>
+          <w:szCs w:val="28"/>
+          <w:lang w:val="en-GB"/>
+        </w:rPr>
+        <w:t xml:space="preserve"> [In next page]</w:t>
+      </w:r>
+    </w:p>
+    <w:p>
+      <w:pPr>
+        <w:pStyle w:val="paragraph"/>
+        <w:spacing w:before="0" w:beforeAutospacing="0" w:after="0" w:afterAutospacing="0"/>
+        <w:textAlignment w:val="baseline"/>
+        <w:rPr>
+          <w:b/>
+          <w:bCs/>
+          <w:sz w:val="28"/>
+          <w:szCs w:val="28"/>
+          <w:u w:val="single"/>
+          <w:lang w:val="en-GB"/>
+        </w:rPr>
+      </w:pPr>
+    </w:p>
+    <w:p>
+      <w:pPr>
+        <w:pStyle w:val="paragraph"/>
+        <w:spacing w:before="0" w:beforeAutospacing="0" w:after="0" w:afterAutospacing="0"/>
+        <w:jc w:val="center"/>
+        <w:textAlignment w:val="baseline"/>
+        <w:rPr>
+          <w:noProof/>
+          <w:lang w:val="en-GB"/>
+        </w:rPr>
+      </w:pPr>
+      <w:r>
+        <w:rPr>
+          <w:noProof/>
+          <w:lang w:val="en-GB"/>
+        </w:rPr>
+        <w:lastRenderedPageBreak/>
+        <w:drawing>
+          <wp:inline distT="0" distB="0" distL="0" distR="0" wp14:anchorId="1A989553" wp14:editId="1506AF19">
+            <wp:extent cx="5943600" cy="1754505"/>
+            <wp:effectExtent l="0" t="0" r="0" b="0"/>
+            <wp:docPr id="8" name="Picture 8"/>
+            <wp:cNvGraphicFramePr>
+              <a:graphicFrameLocks xmlns:a="http://schemas.openxmlformats.org/drawingml/2006/main" noChangeAspect="1"/>
+            </wp:cNvGraphicFramePr>
+            <a:graphic xmlns:a="http://schemas.openxmlformats.org/drawingml/2006/main">
+              <a:graphicData uri="http://schemas.openxmlformats.org/drawingml/2006/picture">
+                <pic:pic xmlns:pic="http://schemas.openxmlformats.org/drawingml/2006/picture">
+                  <pic:nvPicPr>
+                    <pic:cNvPr id="8" name="Picture 8"/>
+                    <pic:cNvPicPr/>
+                  </pic:nvPicPr>
+                  <pic:blipFill>
+                    <a:blip r:embed="rId56">
+                      <a:extLst>
+                        <a:ext uri="{28A0092B-C50C-407E-A947-70E740481C1C}">
+                          <a14:useLocalDpi xmlns:a14="http://schemas.microsoft.com/office/drawing/2010/main" val="0"/>
+                        </a:ext>
+                      </a:extLst>
+                    </a:blip>
+                    <a:stretch>
+                      <a:fillRect/>
+                    </a:stretch>
+                  </pic:blipFill>
+                  <pic:spPr>
+                    <a:xfrm>
+                      <a:off x="0" y="0"/>
+                      <a:ext cx="5943600" cy="1754505"/>
+                    </a:xfrm>
+                    <a:prstGeom prst="rect">
+                      <a:avLst/>
+                    </a:prstGeom>
+                  </pic:spPr>
+                </pic:pic>
+              </a:graphicData>
+            </a:graphic>
+          </wp:inline>
+        </w:drawing>
+      </w:r>
+    </w:p>
+    <w:p>
+      <w:pPr>
+        <w:pStyle w:val="paragraph"/>
+        <w:spacing w:before="0" w:beforeAutospacing="0" w:after="0" w:afterAutospacing="0"/>
+        <w:jc w:val="center"/>
+        <w:textAlignment w:val="baseline"/>
+        <w:rPr>
+          <w:noProof/>
+          <w:lang w:val="en-GB"/>
+        </w:rPr>
+      </w:pPr>
+    </w:p>
+    <w:p>
+      <w:pPr>
+        <w:pStyle w:val="paragraph"/>
+        <w:spacing w:before="0" w:beforeAutospacing="0" w:after="0" w:afterAutospacing="0"/>
+        <w:textAlignment w:val="baseline"/>
+        <w:rPr>
+          <w:rStyle w:val="normaltextrun"/>
+          <w:b/>
+          <w:bCs/>
+          <w:sz w:val="28"/>
+          <w:szCs w:val="28"/>
+          <w:u w:val="single"/>
+          <w:lang w:val="en-GB"/>
+        </w:rPr>
+      </w:pPr>
+      <w:r>
+        <w:rPr>
+          <w:rStyle w:val="normaltextrun"/>
+          <w:b/>
+          <w:bCs/>
+          <w:sz w:val="28"/>
+          <w:szCs w:val="28"/>
+          <w:u w:val="single"/>
+          <w:lang w:val="en-GB"/>
+        </w:rPr>
+        <w:t>Results:</w:t>
+      </w:r>
+    </w:p>
+    <w:p>
+      <w:pPr>
+        <w:pStyle w:val="paragraph"/>
+        <w:spacing w:before="0" w:beforeAutospacing="0" w:after="0" w:afterAutospacing="0"/>
+        <w:textAlignment w:val="baseline"/>
+        <w:rPr>
+          <w:rStyle w:val="eop"/>
+          <w:b/>
+          <w:bCs/>
+          <w:sz w:val="28"/>
+          <w:szCs w:val="28"/>
+          <w:u w:val="single"/>
+          <w:lang w:val="en-GB"/>
+        </w:rPr>
+      </w:pPr>
+    </w:p>
+    <w:p>
+      <w:pPr>
+        <w:pStyle w:val="paragraph"/>
+        <w:spacing w:before="0" w:beforeAutospacing="0" w:after="0" w:afterAutospacing="0"/>
+        <w:textAlignment w:val="baseline"/>
+        <w:rPr>
+          <w:rStyle w:val="normaltextrun"/>
+          <w:lang w:val="en-GB"/>
+        </w:rPr>
+      </w:pPr>
+      <w:r>
+        <w:rPr>
+          <w:rStyle w:val="normaltextrun"/>
+          <w:lang w:val="en-GB"/>
+        </w:rPr>
+        <w:t xml:space="preserve">Thus, </w:t>
+      </w:r>
+      <w:r>
+        <w:rPr>
+          <w:rStyle w:val="normaltextrun"/>
+          <w:lang w:val="en-GB"/>
+        </w:rPr>
+        <w:t>a solution to the Towers of Hanoi problem is implemented</w:t>
+      </w:r>
+      <w:r>
+        <w:rPr>
+          <w:rStyle w:val="normaltextrun"/>
+          <w:lang w:val="en-GB"/>
+        </w:rPr>
+        <w:t>.</w:t>
+      </w:r>
+    </w:p>
+    <w:p>
+      <w:pPr>
+        <w:pStyle w:val="paragraph"/>
+        <w:pBdr>
+          <w:bottom w:val="single" w:sz="12" w:space="1" w:color="auto"/>
+        </w:pBdr>
+        <w:tabs>
+          <w:tab w:val="left" w:pos="3528"/>
+        </w:tabs>
+        <w:spacing w:before="0" w:beforeAutospacing="0" w:after="0" w:afterAutospacing="0"/>
+        <w:textAlignment w:val="baseline"/>
+        <w:rPr>
+          <w:rStyle w:val="normaltextrun"/>
+          <w:lang w:val="en-GB"/>
+        </w:rPr>
+      </w:pPr>
+    </w:p>
+    <w:p>
+      <w:pPr>
+        <w:rPr>
+          <w:lang w:val="en-GB"/>
+        </w:rPr>
+      </w:pPr>
+    </w:p>
+    <w:p>
+      <w:pPr>
+        <w:rPr>
+          <w:lang w:val="en-GB"/>
+        </w:rPr>
+      </w:pPr>
+    </w:p>
+    <w:p>
+      <w:pPr>
+        <w:rPr>
+          <w:lang w:val="en-GB"/>
+        </w:rPr>
+      </w:pPr>
+    </w:p>
+    <w:p>
+      <w:pPr>
+        <w:rPr>
+          <w:lang w:val="en-GB"/>
+        </w:rPr>
+      </w:pPr>
+    </w:p>
+    <w:p>
+      <w:pPr>
+        <w:rPr>
+          <w:lang w:val="en-GB"/>
+        </w:rPr>
+      </w:pPr>
+    </w:p>
+    <w:p>
+      <w:pPr>
+        <w:rPr>
+          <w:lang w:val="en-GB"/>
+        </w:rPr>
+      </w:pPr>
+    </w:p>
+    <w:p>
+      <w:pPr>
+        <w:rPr>
+          <w:lang w:val="en-GB"/>
+        </w:rPr>
+      </w:pPr>
+    </w:p>
+    <w:p>
+      <w:pPr>
+        <w:rPr>
+          <w:lang w:val="en-GB"/>
+        </w:rPr>
+      </w:pPr>
+    </w:p>
+    <w:p>
+      <w:pPr>
+        <w:rPr>
+          <w:lang w:val="en-GB"/>
+        </w:rPr>
+      </w:pPr>
+    </w:p>
+    <w:p>
+      <w:pPr>
+        <w:rPr>
+          <w:lang w:val="en-GB"/>
+        </w:rPr>
+      </w:pPr>
+    </w:p>
+    <w:p>
+      <w:pPr>
+        <w:rPr>
+          <w:lang w:val="en-GB"/>
+        </w:rPr>
+      </w:pPr>
+    </w:p>
+    <w:p>
+      <w:pPr>
+        <w:rPr>
+          <w:lang w:val="en-GB"/>
+        </w:rPr>
+      </w:pPr>
+    </w:p>
+    <w:p>
+      <w:pPr>
+        <w:rPr>
+          <w:lang w:val="en-GB"/>
+        </w:rPr>
+      </w:pPr>
+    </w:p>
+    <w:p>
+      <w:pPr>
+        <w:rPr>
+          <w:lang w:val="en-GB"/>
+        </w:rPr>
+      </w:pPr>
+    </w:p>
+    <w:p>
+      <w:pPr>
+        <w:rPr>
+          <w:lang w:val="en-GB"/>
+        </w:rPr>
+      </w:pPr>
+    </w:p>
+    <w:p>
+      <w:pPr>
+        <w:rPr>
+          <w:lang w:val="en-GB"/>
+        </w:rPr>
+      </w:pPr>
+    </w:p>
+    <w:p>
+      <w:pPr>
+        <w:rPr>
+          <w:lang w:val="en-GB"/>
+        </w:rPr>
+      </w:pPr>
+    </w:p>
+    <w:p>
+      <w:pPr>
+        <w:rPr>
+          <w:lang w:val="en-GB"/>
+        </w:rPr>
+      </w:pPr>
+    </w:p>
+    <w:p>
+      <w:pPr>
+        <w:pStyle w:val="paragraph"/>
+        <w:spacing w:after="0"/>
+        <w:textAlignment w:val="baseline"/>
+        <w:rPr>
+          <w:rStyle w:val="normaltextrun"/>
+          <w:sz w:val="28"/>
+          <w:szCs w:val="28"/>
+          <w:lang w:val="en-GB"/>
+        </w:rPr>
+      </w:pPr>
+      <w:r>
+        <w:rPr>
+          <w:rStyle w:val="normaltextrun"/>
+          <w:b/>
+          <w:bCs/>
+          <w:sz w:val="28"/>
+          <w:szCs w:val="28"/>
+          <w:lang w:val="en-GB"/>
+        </w:rPr>
+        <w:lastRenderedPageBreak/>
+        <w:t>2</w:t>
+      </w:r>
+      <w:r>
+        <w:rPr>
+          <w:rStyle w:val="normaltextrun"/>
+          <w:b/>
+          <w:bCs/>
+          <w:sz w:val="28"/>
+          <w:szCs w:val="28"/>
+          <w:lang w:val="en-GB"/>
+        </w:rPr>
+        <w:t>J</w:t>
+      </w:r>
+      <w:r>
+        <w:rPr>
+          <w:rStyle w:val="normaltextrun"/>
+          <w:b/>
+          <w:bCs/>
+          <w:sz w:val="28"/>
+          <w:szCs w:val="28"/>
+          <w:lang w:val="en-GB"/>
+        </w:rPr>
+        <w:t xml:space="preserve">. </w:t>
+      </w:r>
+      <w:r>
+        <w:rPr>
+          <w:rStyle w:val="normaltextrun"/>
+          <w:sz w:val="28"/>
+          <w:szCs w:val="28"/>
+          <w:lang w:val="en-GB"/>
+        </w:rPr>
+        <w:t>Aim:</w:t>
+      </w:r>
+      <w:r>
+        <w:rPr>
+          <w:rStyle w:val="normaltextrun"/>
+          <w:sz w:val="28"/>
+          <w:szCs w:val="28"/>
+          <w:lang w:val="en-GB"/>
+        </w:rPr>
+        <w:t xml:space="preserve"> Implement a program to perform polynomial addition using a linked list to represent polynomials.</w:t>
+      </w:r>
+    </w:p>
+    <w:p>
+      <w:pPr>
+        <w:pStyle w:val="paragraph"/>
+        <w:spacing w:before="0" w:beforeAutospacing="0" w:after="0" w:afterAutospacing="0"/>
+        <w:textAlignment w:val="baseline"/>
+        <w:rPr>
+          <w:b/>
+          <w:bCs/>
+          <w:sz w:val="28"/>
+          <w:szCs w:val="28"/>
+          <w:lang w:val="en-GB"/>
+        </w:rPr>
+      </w:pPr>
+      <w:r>
+        <w:rPr>
+          <w:rStyle w:val="normaltextrun"/>
+          <w:b/>
+          <w:bCs/>
+          <w:sz w:val="28"/>
+          <w:szCs w:val="28"/>
+          <w:u w:val="single"/>
+          <w:lang w:val="en-GB"/>
+        </w:rPr>
+        <w:t>Algorithm:</w:t>
+      </w:r>
+      <w:r>
+        <w:rPr>
+          <w:rStyle w:val="eop"/>
+          <w:b/>
+          <w:bCs/>
+          <w:sz w:val="28"/>
+          <w:szCs w:val="28"/>
+          <w:lang w:val="en-GB"/>
+        </w:rPr>
+        <w:t> </w:t>
+      </w:r>
+    </w:p>
+    <w:p>
+      <w:pPr>
+        <w:pStyle w:val="paragraph"/>
+        <w:spacing w:before="0" w:beforeAutospacing="0" w:after="0" w:afterAutospacing="0"/>
+        <w:textAlignment w:val="baseline"/>
+        <w:rPr>
+          <w:rStyle w:val="normaltextrun"/>
+          <w:u w:val="single"/>
+          <w:lang w:val="en-GB"/>
+        </w:rPr>
+      </w:pPr>
+    </w:p>
+    <w:p>
+      <w:pPr>
+        <w:pStyle w:val="paragraph"/>
+        <w:spacing w:before="0" w:beforeAutospacing="0" w:after="0" w:afterAutospacing="0"/>
+        <w:textAlignment w:val="baseline"/>
+        <w:rPr>
+          <w:rStyle w:val="normaltextrun"/>
+          <w:lang w:val="en-GB"/>
+        </w:rPr>
+      </w:pPr>
+      <w:r>
+        <w:rPr>
+          <w:rStyle w:val="normaltextrun"/>
+          <w:lang w:val="en-GB"/>
+        </w:rPr>
+        <w:t>Step 1: …</w:t>
+      </w:r>
+    </w:p>
+    <w:p>
+      <w:pPr>
+        <w:pStyle w:val="paragraph"/>
+        <w:spacing w:before="0" w:beforeAutospacing="0" w:after="0" w:afterAutospacing="0"/>
+        <w:textAlignment w:val="baseline"/>
+        <w:rPr>
+          <w:rStyle w:val="normaltextrun"/>
+          <w:lang w:val="en-GB"/>
+        </w:rPr>
+      </w:pPr>
+      <w:r>
+        <w:rPr>
+          <w:rStyle w:val="normaltextrun"/>
+          <w:lang w:val="en-GB"/>
+        </w:rPr>
+        <w:t>Step 2: …</w:t>
+      </w:r>
+    </w:p>
+    <w:p>
+      <w:pPr>
+        <w:pStyle w:val="paragraph"/>
+        <w:spacing w:before="0" w:beforeAutospacing="0" w:after="0" w:afterAutospacing="0"/>
+        <w:textAlignment w:val="baseline"/>
+        <w:rPr>
+          <w:rStyle w:val="normaltextrun"/>
+          <w:lang w:val="en-GB"/>
+        </w:rPr>
+      </w:pPr>
+      <w:r>
+        <w:rPr>
+          <w:rStyle w:val="normaltextrun"/>
+          <w:lang w:val="en-GB"/>
+        </w:rPr>
+        <w:t>Step 3: …</w:t>
+      </w:r>
+    </w:p>
+    <w:p>
+      <w:pPr>
+        <w:pStyle w:val="paragraph"/>
+        <w:spacing w:before="0" w:beforeAutospacing="0" w:after="0" w:afterAutospacing="0"/>
+        <w:textAlignment w:val="baseline"/>
+        <w:rPr>
+          <w:rStyle w:val="normaltextrun"/>
+          <w:lang w:val="en-GB"/>
+        </w:rPr>
+      </w:pPr>
+      <w:r>
+        <w:rPr>
+          <w:rStyle w:val="normaltextrun"/>
+          <w:lang w:val="en-GB"/>
+        </w:rPr>
+        <w:t>Step 4: …</w:t>
+      </w:r>
+    </w:p>
+    <w:p>
+      <w:pPr>
+        <w:pStyle w:val="paragraph"/>
+        <w:spacing w:before="0" w:beforeAutospacing="0" w:after="0" w:afterAutospacing="0"/>
+        <w:textAlignment w:val="baseline"/>
+        <w:rPr>
+          <w:rStyle w:val="normaltextrun"/>
+          <w:lang w:val="en-GB"/>
+        </w:rPr>
+      </w:pPr>
+      <w:r>
+        <w:rPr>
+          <w:rStyle w:val="normaltextrun"/>
+          <w:lang w:val="en-GB"/>
+        </w:rPr>
+        <w:t>Step 5: …</w:t>
+      </w:r>
+    </w:p>
+    <w:p>
+      <w:pPr>
+        <w:pStyle w:val="paragraph"/>
+        <w:spacing w:before="0" w:beforeAutospacing="0" w:after="0" w:afterAutospacing="0"/>
+        <w:textAlignment w:val="baseline"/>
+        <w:rPr>
+          <w:rStyle w:val="normaltextrun"/>
+          <w:lang w:val="en-GB"/>
+        </w:rPr>
+      </w:pPr>
+      <w:r>
+        <w:rPr>
+          <w:rStyle w:val="normaltextrun"/>
+          <w:lang w:val="en-GB"/>
+        </w:rPr>
+        <w:t>Step 6: …</w:t>
+      </w:r>
+    </w:p>
+    <w:p>
+      <w:pPr>
+        <w:pStyle w:val="paragraph"/>
+        <w:spacing w:before="0" w:beforeAutospacing="0" w:after="0" w:afterAutospacing="0"/>
+        <w:textAlignment w:val="baseline"/>
+        <w:rPr>
+          <w:rStyle w:val="normaltextrun"/>
+          <w:lang w:val="en-GB"/>
+        </w:rPr>
+      </w:pPr>
+      <w:r>
+        <w:rPr>
+          <w:rStyle w:val="normaltextrun"/>
+          <w:lang w:val="en-GB"/>
+        </w:rPr>
+        <w:t xml:space="preserve"> </w:t>
+      </w:r>
+    </w:p>
+    <w:p>
+      <w:pPr>
+        <w:pStyle w:val="paragraph"/>
+        <w:spacing w:before="0" w:beforeAutospacing="0" w:after="0" w:afterAutospacing="0"/>
+        <w:textAlignment w:val="baseline"/>
+        <w:rPr>
+          <w:rStyle w:val="normaltextrun"/>
+          <w:sz w:val="28"/>
+          <w:szCs w:val="28"/>
+          <w:lang w:val="en-GB"/>
+        </w:rPr>
+      </w:pPr>
+      <w:r>
+        <w:rPr>
+          <w:rStyle w:val="normaltextrun"/>
+          <w:b/>
+          <w:bCs/>
+          <w:sz w:val="28"/>
+          <w:szCs w:val="28"/>
+          <w:u w:val="single"/>
+          <w:lang w:val="en-GB"/>
+        </w:rPr>
+        <w:t>Program:</w:t>
+      </w:r>
+      <w:r>
+        <w:rPr>
+          <w:rStyle w:val="normaltextrun"/>
+          <w:sz w:val="28"/>
+          <w:szCs w:val="28"/>
+          <w:lang w:val="en-GB"/>
+        </w:rPr>
+        <w:t xml:space="preserve"> </w:t>
+      </w:r>
+    </w:p>
+    <w:p>
+      <w:pPr>
+        <w:pStyle w:val="paragraph"/>
+        <w:spacing w:before="0" w:beforeAutospacing="0" w:after="0" w:afterAutospacing="0"/>
+        <w:textAlignment w:val="baseline"/>
+        <w:rPr>
+          <w:rStyle w:val="normaltextrun"/>
+          <w:sz w:val="28"/>
+          <w:szCs w:val="28"/>
           <w:lang w:val="en-GB"/>
         </w:rPr>
       </w:pPr>
@@ -7331,1259 +8986,8 @@
         </w:rPr>
       </w:pPr>
     </w:p>
-    <w:p>
-      <w:pPr>
-        <w:pStyle w:val="paragraph"/>
-        <w:spacing w:after="0"/>
-        <w:textAlignment w:val="baseline"/>
-        <w:rPr>
-          <w:rStyle w:val="normaltextrun"/>
-          <w:sz w:val="28"/>
-          <w:szCs w:val="28"/>
-          <w:lang w:val="en-GB"/>
-        </w:rPr>
-      </w:pPr>
-      <w:r>
-        <w:rPr>
-          <w:rStyle w:val="normaltextrun"/>
-          <w:b/>
-          <w:bCs/>
-          <w:sz w:val="28"/>
-          <w:szCs w:val="28"/>
-          <w:lang w:val="en-GB"/>
-        </w:rPr>
-        <w:t>2</w:t>
-      </w:r>
-      <w:r>
-        <w:rPr>
-          <w:rStyle w:val="normaltextrun"/>
-          <w:b/>
-          <w:bCs/>
-          <w:sz w:val="28"/>
-          <w:szCs w:val="28"/>
-          <w:lang w:val="en-GB"/>
-        </w:rPr>
-        <w:t>I</w:t>
-      </w:r>
-      <w:r>
-        <w:rPr>
-          <w:rStyle w:val="normaltextrun"/>
-          <w:b/>
-          <w:bCs/>
-          <w:sz w:val="28"/>
-          <w:szCs w:val="28"/>
-          <w:lang w:val="en-GB"/>
-        </w:rPr>
-        <w:t xml:space="preserve">. </w:t>
-      </w:r>
-      <w:r>
-        <w:rPr>
-          <w:rStyle w:val="normaltextrun"/>
-          <w:sz w:val="28"/>
-          <w:szCs w:val="28"/>
-          <w:lang w:val="en-GB"/>
-        </w:rPr>
-        <w:t>Aim:</w:t>
-      </w:r>
-      <w:r>
-        <w:rPr>
-          <w:rStyle w:val="normaltextrun"/>
-          <w:sz w:val="28"/>
-          <w:szCs w:val="28"/>
-          <w:lang w:val="en-GB"/>
-        </w:rPr>
-        <w:t xml:space="preserve"> Implement the Tower of Hanoi problem using recursion. User can give the number of disks; print each step of disk movement.</w:t>
-      </w:r>
-    </w:p>
-    <w:p>
-      <w:pPr>
-        <w:pStyle w:val="paragraph"/>
-        <w:spacing w:before="0" w:beforeAutospacing="0" w:after="0" w:afterAutospacing="0"/>
-        <w:textAlignment w:val="baseline"/>
-        <w:rPr>
-          <w:b/>
-          <w:bCs/>
-          <w:sz w:val="28"/>
-          <w:szCs w:val="28"/>
-          <w:lang w:val="en-GB"/>
-        </w:rPr>
-      </w:pPr>
-      <w:r>
-        <w:rPr>
-          <w:rStyle w:val="normaltextrun"/>
-          <w:b/>
-          <w:bCs/>
-          <w:sz w:val="28"/>
-          <w:szCs w:val="28"/>
-          <w:u w:val="single"/>
-          <w:lang w:val="en-GB"/>
-        </w:rPr>
-        <w:t>Algorithm:</w:t>
-      </w:r>
-      <w:r>
-        <w:rPr>
-          <w:rStyle w:val="eop"/>
-          <w:b/>
-          <w:bCs/>
-          <w:sz w:val="28"/>
-          <w:szCs w:val="28"/>
-          <w:lang w:val="en-GB"/>
-        </w:rPr>
-        <w:t> </w:t>
-      </w:r>
-    </w:p>
-    <w:p>
-      <w:pPr>
-        <w:pStyle w:val="paragraph"/>
-        <w:spacing w:before="0" w:beforeAutospacing="0" w:after="0" w:afterAutospacing="0"/>
-        <w:textAlignment w:val="baseline"/>
-        <w:rPr>
-          <w:rStyle w:val="normaltextrun"/>
-          <w:u w:val="single"/>
-          <w:lang w:val="en-GB"/>
-        </w:rPr>
-      </w:pPr>
-    </w:p>
-    <w:p>
-      <w:pPr>
-        <w:pStyle w:val="paragraph"/>
-        <w:spacing w:before="0" w:beforeAutospacing="0" w:after="0" w:afterAutospacing="0"/>
-        <w:textAlignment w:val="baseline"/>
-        <w:rPr>
-          <w:rStyle w:val="normaltextrun"/>
-          <w:lang w:val="en-GB"/>
-        </w:rPr>
-      </w:pPr>
-      <w:r>
-        <w:rPr>
-          <w:rStyle w:val="normaltextrun"/>
-          <w:lang w:val="en-GB"/>
-        </w:rPr>
-        <w:t xml:space="preserve">Step 1: </w:t>
-      </w:r>
-      <w:r>
-        <w:rPr>
-          <w:rStyle w:val="normaltextrun"/>
-          <w:lang w:val="en-GB"/>
-        </w:rPr>
-        <w:t>Input the number of discs</w:t>
-      </w:r>
-    </w:p>
-    <w:p>
-      <w:pPr>
-        <w:pStyle w:val="paragraph"/>
-        <w:spacing w:before="0" w:beforeAutospacing="0" w:after="0" w:afterAutospacing="0"/>
-        <w:textAlignment w:val="baseline"/>
-        <w:rPr>
-          <w:rStyle w:val="normaltextrun"/>
-          <w:lang w:val="en-GB"/>
-        </w:rPr>
-      </w:pPr>
-      <w:r>
-        <w:rPr>
-          <w:rStyle w:val="normaltextrun"/>
-          <w:lang w:val="en-GB"/>
-        </w:rPr>
-        <w:t xml:space="preserve">Step 2: </w:t>
-      </w:r>
-      <w:r>
-        <w:rPr>
-          <w:rStyle w:val="normaltextrun"/>
-          <w:lang w:val="en-GB"/>
-        </w:rPr>
-        <w:t>Implement a recursive function shift described below.</w:t>
-      </w:r>
-    </w:p>
-    <w:p>
-      <w:pPr>
-        <w:pStyle w:val="paragraph"/>
-        <w:spacing w:before="0" w:beforeAutospacing="0" w:after="0" w:afterAutospacing="0"/>
-        <w:textAlignment w:val="baseline"/>
-        <w:rPr>
-          <w:rStyle w:val="normaltextrun"/>
-          <w:lang w:val="en-GB"/>
-        </w:rPr>
-      </w:pPr>
-      <w:r>
-        <w:rPr>
-          <w:rStyle w:val="normaltextrun"/>
-          <w:lang w:val="en-GB"/>
-        </w:rPr>
-        <w:t xml:space="preserve">Step 3: </w:t>
-      </w:r>
-      <w:r>
-        <w:rPr>
-          <w:rStyle w:val="normaltextrun"/>
-          <w:lang w:val="en-GB"/>
-        </w:rPr>
-        <w:t xml:space="preserve">The shift function takes in arguments: number of discs, from tower, to tower, and </w:t>
-      </w:r>
-    </w:p>
-    <w:p>
-      <w:pPr>
-        <w:pStyle w:val="paragraph"/>
-        <w:spacing w:before="0" w:beforeAutospacing="0" w:after="0" w:afterAutospacing="0"/>
-        <w:ind w:firstLine="720"/>
-        <w:textAlignment w:val="baseline"/>
-        <w:rPr>
-          <w:rStyle w:val="normaltextrun"/>
-          <w:lang w:val="en-GB"/>
-        </w:rPr>
-      </w:pPr>
-      <w:r>
-        <w:rPr>
-          <w:rStyle w:val="normaltextrun"/>
-          <w:lang w:val="en-GB"/>
-        </w:rPr>
-        <w:t>auxiliary tower.</w:t>
-      </w:r>
-    </w:p>
-    <w:p>
-      <w:pPr>
-        <w:pStyle w:val="paragraph"/>
-        <w:spacing w:before="0" w:beforeAutospacing="0" w:after="0" w:afterAutospacing="0"/>
-        <w:textAlignment w:val="baseline"/>
-        <w:rPr>
-          <w:rStyle w:val="normaltextrun"/>
-          <w:lang w:val="en-GB"/>
-        </w:rPr>
-      </w:pPr>
-      <w:r>
-        <w:rPr>
-          <w:rStyle w:val="normaltextrun"/>
-          <w:lang w:val="en-GB"/>
-        </w:rPr>
-        <w:t xml:space="preserve">Step 4: </w:t>
-      </w:r>
-      <w:r>
-        <w:rPr>
-          <w:rStyle w:val="normaltextrun"/>
-          <w:lang w:val="en-GB"/>
-        </w:rPr>
-        <w:t xml:space="preserve">If the number of discs is 1 display Move N discs from </w:t>
-      </w:r>
-      <w:r>
-        <w:rPr>
-          <w:rStyle w:val="normaltextrun"/>
-          <w:i/>
-          <w:iCs/>
-          <w:lang w:val="en-GB"/>
-        </w:rPr>
-        <w:t xml:space="preserve">‘from tower’ </w:t>
-      </w:r>
-      <w:r>
-        <w:rPr>
-          <w:rStyle w:val="normaltextrun"/>
-          <w:lang w:val="en-GB"/>
-        </w:rPr>
-        <w:t xml:space="preserve">to </w:t>
-      </w:r>
-      <w:r>
-        <w:rPr>
-          <w:rStyle w:val="normaltextrun"/>
-          <w:i/>
-          <w:iCs/>
-          <w:lang w:val="en-GB"/>
-        </w:rPr>
-        <w:t>‘to tower’</w:t>
-      </w:r>
-      <w:r>
-        <w:rPr>
-          <w:rStyle w:val="normaltextrun"/>
-          <w:lang w:val="en-GB"/>
-        </w:rPr>
-        <w:t>.</w:t>
-      </w:r>
-    </w:p>
-    <w:p>
-      <w:pPr>
-        <w:pStyle w:val="paragraph"/>
-        <w:spacing w:before="0" w:beforeAutospacing="0" w:after="0" w:afterAutospacing="0"/>
-        <w:textAlignment w:val="baseline"/>
-        <w:rPr>
-          <w:rStyle w:val="normaltextrun"/>
-          <w:lang w:val="en-GB"/>
-        </w:rPr>
-      </w:pPr>
-      <w:r>
-        <w:rPr>
-          <w:rStyle w:val="normaltextrun"/>
-          <w:lang w:val="en-GB"/>
-        </w:rPr>
-        <w:t xml:space="preserve">Step 5: </w:t>
-      </w:r>
-      <w:r>
-        <w:rPr>
-          <w:rStyle w:val="normaltextrun"/>
-          <w:lang w:val="en-GB"/>
-        </w:rPr>
-        <w:t xml:space="preserve">Else shift n-1 discs from tower </w:t>
-      </w:r>
-      <w:r>
-        <w:rPr>
-          <w:rStyle w:val="normaltextrun"/>
-          <w:i/>
-          <w:iCs/>
-          <w:lang w:val="en-GB"/>
-        </w:rPr>
-        <w:t>‘</w:t>
-      </w:r>
-      <w:r>
-        <w:rPr>
-          <w:rStyle w:val="normaltextrun"/>
-          <w:i/>
-          <w:iCs/>
-          <w:lang w:val="en-GB"/>
-        </w:rPr>
-        <w:t>from</w:t>
-      </w:r>
-      <w:r>
-        <w:rPr>
-          <w:rStyle w:val="normaltextrun"/>
-          <w:i/>
-          <w:iCs/>
-          <w:lang w:val="en-GB"/>
-        </w:rPr>
-        <w:t>’</w:t>
-      </w:r>
-      <w:r>
-        <w:rPr>
-          <w:rStyle w:val="normaltextrun"/>
-          <w:lang w:val="en-GB"/>
-        </w:rPr>
-        <w:t xml:space="preserve"> to tower </w:t>
-      </w:r>
-      <w:r>
-        <w:rPr>
-          <w:rStyle w:val="normaltextrun"/>
-          <w:i/>
-          <w:iCs/>
-          <w:lang w:val="en-GB"/>
-        </w:rPr>
-        <w:t>‘aux’</w:t>
-      </w:r>
-      <w:r>
-        <w:rPr>
-          <w:rStyle w:val="normaltextrun"/>
-          <w:lang w:val="en-GB"/>
-        </w:rPr>
-        <w:t xml:space="preserve"> using tower </w:t>
-      </w:r>
-      <w:r>
-        <w:rPr>
-          <w:rStyle w:val="normaltextrun"/>
-          <w:i/>
-          <w:iCs/>
-          <w:lang w:val="en-GB"/>
-        </w:rPr>
-        <w:t>‘to’</w:t>
-      </w:r>
-      <w:r>
-        <w:rPr>
-          <w:rStyle w:val="normaltextrun"/>
-          <w:lang w:val="en-GB"/>
-        </w:rPr>
-        <w:t xml:space="preserve"> as an auxiliary </w:t>
-      </w:r>
-    </w:p>
-    <w:p>
-      <w:pPr>
-        <w:pStyle w:val="paragraph"/>
-        <w:spacing w:before="0" w:beforeAutospacing="0" w:after="0" w:afterAutospacing="0"/>
-        <w:ind w:firstLine="720"/>
-        <w:textAlignment w:val="baseline"/>
-        <w:rPr>
-          <w:rStyle w:val="normaltextrun"/>
-          <w:i/>
-          <w:iCs/>
-          <w:lang w:val="en-GB"/>
-        </w:rPr>
-      </w:pPr>
-      <w:r>
-        <w:rPr>
-          <w:rStyle w:val="normaltextrun"/>
-          <w:lang w:val="en-GB"/>
-        </w:rPr>
-        <w:t xml:space="preserve">tower. Then display </w:t>
-      </w:r>
-      <w:r>
-        <w:rPr>
-          <w:rStyle w:val="normaltextrun"/>
-          <w:lang w:val="en-GB"/>
-        </w:rPr>
-        <w:t xml:space="preserve">Move N discs from </w:t>
-      </w:r>
-      <w:r>
-        <w:rPr>
-          <w:rStyle w:val="normaltextrun"/>
-          <w:i/>
-          <w:iCs/>
-          <w:lang w:val="en-GB"/>
-        </w:rPr>
-        <w:t xml:space="preserve">‘from tower’ </w:t>
-      </w:r>
-      <w:r>
-        <w:rPr>
-          <w:rStyle w:val="normaltextrun"/>
-          <w:lang w:val="en-GB"/>
-        </w:rPr>
-        <w:t xml:space="preserve">to </w:t>
-      </w:r>
-      <w:r>
-        <w:rPr>
-          <w:rStyle w:val="normaltextrun"/>
-          <w:i/>
-          <w:iCs/>
-          <w:lang w:val="en-GB"/>
-        </w:rPr>
-        <w:t>‘to tower</w:t>
-      </w:r>
-      <w:r>
-        <w:rPr>
-          <w:rStyle w:val="normaltextrun"/>
-          <w:i/>
-          <w:iCs/>
-          <w:lang w:val="en-GB"/>
-        </w:rPr>
-        <w:t>’.</w:t>
-      </w:r>
-    </w:p>
-    <w:p>
-      <w:pPr>
-        <w:pStyle w:val="paragraph"/>
-        <w:spacing w:before="0" w:beforeAutospacing="0" w:after="0" w:afterAutospacing="0"/>
-        <w:textAlignment w:val="baseline"/>
-      </w:pPr>
-      <w:r>
-        <w:rPr>
-          <w:rStyle w:val="normaltextrun"/>
-          <w:lang w:val="en-GB"/>
-        </w:rPr>
-        <w:t xml:space="preserve">Step 6: </w:t>
-      </w:r>
-      <w:r>
-        <w:rPr>
-          <w:rStyle w:val="normaltextrun"/>
-          <w:lang w:val="en-GB"/>
-        </w:rPr>
-        <w:t xml:space="preserve">Shift n-1 discs from tower </w:t>
-      </w:r>
-      <w:r>
-        <w:rPr>
-          <w:rStyle w:val="normaltextrun"/>
-          <w:i/>
-          <w:iCs/>
-          <w:lang w:val="en-GB"/>
-        </w:rPr>
-        <w:t xml:space="preserve">‘aux’ </w:t>
-      </w:r>
-      <w:r>
-        <w:rPr>
-          <w:rStyle w:val="normaltextrun"/>
-          <w:lang w:val="en-GB"/>
-        </w:rPr>
-        <w:t xml:space="preserve">to tower </w:t>
-      </w:r>
-      <w:r>
-        <w:rPr>
-          <w:rStyle w:val="normaltextrun"/>
-          <w:i/>
-          <w:iCs/>
-          <w:lang w:val="en-GB"/>
-        </w:rPr>
-        <w:t>‘to’</w:t>
-      </w:r>
-      <w:r>
-        <w:t xml:space="preserve">. </w:t>
-      </w:r>
-    </w:p>
-    <w:p>
-      <w:pPr>
-        <w:pStyle w:val="paragraph"/>
-        <w:spacing w:before="0" w:beforeAutospacing="0" w:after="0" w:afterAutospacing="0"/>
-        <w:textAlignment w:val="baseline"/>
-      </w:pPr>
-      <w:r>
-        <w:t>Step 7: End program.</w:t>
-      </w:r>
-    </w:p>
-    <w:p>
-      <w:pPr>
-        <w:pStyle w:val="paragraph"/>
-        <w:spacing w:before="0" w:beforeAutospacing="0" w:after="0" w:afterAutospacing="0"/>
-        <w:textAlignment w:val="baseline"/>
-        <w:rPr>
-          <w:rStyle w:val="normaltextrun"/>
-          <w:lang w:val="en-GB"/>
-        </w:rPr>
-      </w:pPr>
-      <w:r>
-        <w:rPr>
-          <w:rStyle w:val="normaltextrun"/>
-          <w:lang w:val="en-GB"/>
-        </w:rPr>
-        <w:t xml:space="preserve"> </w:t>
-      </w:r>
-    </w:p>
-    <w:p>
-      <w:pPr>
-        <w:pStyle w:val="paragraph"/>
-        <w:spacing w:before="0" w:beforeAutospacing="0" w:after="0" w:afterAutospacing="0"/>
-        <w:textAlignment w:val="baseline"/>
-        <w:rPr>
-          <w:rStyle w:val="normaltextrun"/>
-          <w:sz w:val="28"/>
-          <w:szCs w:val="28"/>
-          <w:lang w:val="en-GB"/>
-        </w:rPr>
-      </w:pPr>
-      <w:r>
-        <w:rPr>
-          <w:rStyle w:val="normaltextrun"/>
-          <w:b/>
-          <w:bCs/>
-          <w:sz w:val="28"/>
-          <w:szCs w:val="28"/>
-          <w:u w:val="single"/>
-          <w:lang w:val="en-GB"/>
-        </w:rPr>
-        <w:t>Program:</w:t>
-      </w:r>
-      <w:r>
-        <w:rPr>
-          <w:rStyle w:val="normaltextrun"/>
-          <w:sz w:val="28"/>
-          <w:szCs w:val="28"/>
-          <w:lang w:val="en-GB"/>
-        </w:rPr>
-        <w:t xml:space="preserve"> </w:t>
-      </w:r>
-    </w:p>
-    <w:bookmarkStart w:id="18" w:name="_MON_1678188215"/>
-    <w:bookmarkEnd w:id="18"/>
-    <w:p>
-      <w:pPr>
-        <w:rPr>
-          <w:lang w:val="en-GB"/>
-        </w:rPr>
-      </w:pPr>
-      <w:r>
-        <w:rPr>
-          <w:lang w:val="en-GB"/>
-        </w:rPr>
-        <w:object w:dxaOrig="9360" w:dyaOrig="7350" w14:anchorId="170FD49F">
-          <v:shape id="_x0000_i1051" type="#_x0000_t75" style="width:468pt;height:367.8pt" o:ole="">
-            <v:imagedata r:id="rId49" o:title=""/>
-          </v:shape>
-          <o:OLEObject Type="Embed" ProgID="Word.OpenDocumentText.12" ShapeID="_x0000_i1051" DrawAspect="Content" ObjectID="_1678188834" r:id="rId50"/>
-        </w:object>
-      </w:r>
-    </w:p>
-    <w:p>
-      <w:pPr>
-        <w:pStyle w:val="paragraph"/>
-        <w:spacing w:before="0" w:beforeAutospacing="0" w:after="0" w:afterAutospacing="0"/>
-        <w:textAlignment w:val="baseline"/>
-        <w:rPr>
-          <w:rStyle w:val="normaltextrun"/>
-          <w:b/>
-          <w:bCs/>
-          <w:sz w:val="28"/>
-          <w:szCs w:val="28"/>
-          <w:u w:val="single"/>
-          <w:lang w:val="en-GB"/>
-        </w:rPr>
-      </w:pPr>
-      <w:r>
-        <w:rPr>
-          <w:rStyle w:val="normaltextrun"/>
-          <w:b/>
-          <w:bCs/>
-          <w:sz w:val="28"/>
-          <w:szCs w:val="28"/>
-          <w:u w:val="single"/>
-          <w:lang w:val="en-GB"/>
-        </w:rPr>
-        <w:t>Output:</w:t>
-      </w:r>
-    </w:p>
-    <w:p>
-      <w:pPr>
-        <w:pStyle w:val="paragraph"/>
-        <w:spacing w:before="0" w:beforeAutospacing="0" w:after="0" w:afterAutospacing="0"/>
-        <w:textAlignment w:val="baseline"/>
-        <w:rPr>
-          <w:b/>
-          <w:bCs/>
-          <w:sz w:val="28"/>
-          <w:szCs w:val="28"/>
-          <w:u w:val="single"/>
-          <w:lang w:val="en-GB"/>
-        </w:rPr>
-      </w:pPr>
-    </w:p>
-    <w:p>
-      <w:pPr>
-        <w:pStyle w:val="paragraph"/>
-        <w:spacing w:before="0" w:beforeAutospacing="0" w:after="0" w:afterAutospacing="0"/>
-        <w:jc w:val="center"/>
-        <w:textAlignment w:val="baseline"/>
-        <w:rPr>
-          <w:noProof/>
-          <w:lang w:val="en-GB"/>
-        </w:rPr>
-      </w:pPr>
-      <w:r>
-        <w:rPr>
-          <w:noProof/>
-          <w:lang w:val="en-GB"/>
-        </w:rPr>
-        <w:drawing>
-          <wp:inline distT="0" distB="0" distL="0" distR="0" wp14:anchorId="1A989553" wp14:editId="1506AF19">
-            <wp:extent cx="5943600" cy="1754505"/>
-            <wp:effectExtent l="0" t="0" r="0" b="0"/>
-            <wp:docPr id="8" name="Picture 8"/>
-            <wp:cNvGraphicFramePr>
-              <a:graphicFrameLocks xmlns:a="http://schemas.openxmlformats.org/drawingml/2006/main" noChangeAspect="1"/>
-            </wp:cNvGraphicFramePr>
-            <a:graphic xmlns:a="http://schemas.openxmlformats.org/drawingml/2006/main">
-              <a:graphicData uri="http://schemas.openxmlformats.org/drawingml/2006/picture">
-                <pic:pic xmlns:pic="http://schemas.openxmlformats.org/drawingml/2006/picture">
-                  <pic:nvPicPr>
-                    <pic:cNvPr id="8" name="Picture 8"/>
-                    <pic:cNvPicPr/>
-                  </pic:nvPicPr>
-                  <pic:blipFill>
-                    <a:blip r:embed="rId51">
-                      <a:extLst>
-                        <a:ext uri="{28A0092B-C50C-407E-A947-70E740481C1C}">
-                          <a14:useLocalDpi xmlns:a14="http://schemas.microsoft.com/office/drawing/2010/main" val="0"/>
-                        </a:ext>
-                      </a:extLst>
-                    </a:blip>
-                    <a:stretch>
-                      <a:fillRect/>
-                    </a:stretch>
-                  </pic:blipFill>
-                  <pic:spPr>
-                    <a:xfrm>
-                      <a:off x="0" y="0"/>
-                      <a:ext cx="5943600" cy="1754505"/>
-                    </a:xfrm>
-                    <a:prstGeom prst="rect">
-                      <a:avLst/>
-                    </a:prstGeom>
-                  </pic:spPr>
-                </pic:pic>
-              </a:graphicData>
-            </a:graphic>
-          </wp:inline>
-        </w:drawing>
-      </w:r>
-    </w:p>
-    <w:p>
-      <w:pPr>
-        <w:pStyle w:val="paragraph"/>
-        <w:spacing w:before="0" w:beforeAutospacing="0" w:after="0" w:afterAutospacing="0"/>
-        <w:jc w:val="center"/>
-        <w:textAlignment w:val="baseline"/>
-        <w:rPr>
-          <w:noProof/>
-          <w:lang w:val="en-GB"/>
-        </w:rPr>
-      </w:pPr>
-    </w:p>
-    <w:p>
-      <w:pPr>
-        <w:pStyle w:val="paragraph"/>
-        <w:spacing w:before="0" w:beforeAutospacing="0" w:after="0" w:afterAutospacing="0"/>
-        <w:textAlignment w:val="baseline"/>
-        <w:rPr>
-          <w:rStyle w:val="normaltextrun"/>
-          <w:b/>
-          <w:bCs/>
-          <w:sz w:val="28"/>
-          <w:szCs w:val="28"/>
-          <w:u w:val="single"/>
-          <w:lang w:val="en-GB"/>
-        </w:rPr>
-      </w:pPr>
-      <w:r>
-        <w:rPr>
-          <w:rStyle w:val="normaltextrun"/>
-          <w:b/>
-          <w:bCs/>
-          <w:sz w:val="28"/>
-          <w:szCs w:val="28"/>
-          <w:u w:val="single"/>
-          <w:lang w:val="en-GB"/>
-        </w:rPr>
-        <w:t>Results:</w:t>
-      </w:r>
-    </w:p>
-    <w:p>
-      <w:pPr>
-        <w:pStyle w:val="paragraph"/>
-        <w:spacing w:before="0" w:beforeAutospacing="0" w:after="0" w:afterAutospacing="0"/>
-        <w:textAlignment w:val="baseline"/>
-        <w:rPr>
-          <w:rStyle w:val="eop"/>
-          <w:b/>
-          <w:bCs/>
-          <w:sz w:val="28"/>
-          <w:szCs w:val="28"/>
-          <w:u w:val="single"/>
-          <w:lang w:val="en-GB"/>
-        </w:rPr>
-      </w:pPr>
-    </w:p>
-    <w:p>
-      <w:pPr>
-        <w:pStyle w:val="paragraph"/>
-        <w:spacing w:before="0" w:beforeAutospacing="0" w:after="0" w:afterAutospacing="0"/>
-        <w:textAlignment w:val="baseline"/>
-        <w:rPr>
-          <w:rStyle w:val="normaltextrun"/>
-          <w:lang w:val="en-GB"/>
-        </w:rPr>
-      </w:pPr>
-      <w:r>
-        <w:rPr>
-          <w:rStyle w:val="normaltextrun"/>
-          <w:lang w:val="en-GB"/>
-        </w:rPr>
-        <w:t xml:space="preserve">Thus, </w:t>
-      </w:r>
-      <w:r>
-        <w:rPr>
-          <w:rStyle w:val="normaltextrun"/>
-          <w:lang w:val="en-GB"/>
-        </w:rPr>
-        <w:t>a solution to the Towers of Hanoi problem is implemented</w:t>
-      </w:r>
-      <w:r>
-        <w:rPr>
-          <w:rStyle w:val="normaltextrun"/>
-          <w:lang w:val="en-GB"/>
-        </w:rPr>
-        <w:t>.</w:t>
-      </w:r>
-    </w:p>
-    <w:p>
-      <w:pPr>
-        <w:pStyle w:val="paragraph"/>
-        <w:pBdr>
-          <w:bottom w:val="single" w:sz="12" w:space="1" w:color="auto"/>
-        </w:pBdr>
-        <w:tabs>
-          <w:tab w:val="left" w:pos="3528"/>
-        </w:tabs>
-        <w:spacing w:before="0" w:beforeAutospacing="0" w:after="0" w:afterAutospacing="0"/>
-        <w:textAlignment w:val="baseline"/>
-        <w:rPr>
-          <w:rStyle w:val="normaltextrun"/>
-          <w:lang w:val="en-GB"/>
-        </w:rPr>
-      </w:pPr>
-    </w:p>
-    <w:p>
-      <w:pPr>
-        <w:rPr>
-          <w:lang w:val="en-GB"/>
-        </w:rPr>
-      </w:pPr>
-    </w:p>
-    <w:p>
-      <w:pPr>
-        <w:pStyle w:val="paragraph"/>
-        <w:spacing w:after="0"/>
-        <w:textAlignment w:val="baseline"/>
-        <w:rPr>
-          <w:rStyle w:val="normaltextrun"/>
-          <w:sz w:val="28"/>
-          <w:szCs w:val="28"/>
-          <w:lang w:val="en-GB"/>
-        </w:rPr>
-      </w:pPr>
-      <w:r>
-        <w:rPr>
-          <w:rStyle w:val="normaltextrun"/>
-          <w:b/>
-          <w:bCs/>
-          <w:sz w:val="28"/>
-          <w:szCs w:val="28"/>
-          <w:lang w:val="en-GB"/>
-        </w:rPr>
-        <w:lastRenderedPageBreak/>
-        <w:t>2</w:t>
-      </w:r>
-      <w:r>
-        <w:rPr>
-          <w:rStyle w:val="normaltextrun"/>
-          <w:b/>
-          <w:bCs/>
-          <w:sz w:val="28"/>
-          <w:szCs w:val="28"/>
-          <w:lang w:val="en-GB"/>
-        </w:rPr>
-        <w:t>J</w:t>
-      </w:r>
-      <w:r>
-        <w:rPr>
-          <w:rStyle w:val="normaltextrun"/>
-          <w:b/>
-          <w:bCs/>
-          <w:sz w:val="28"/>
-          <w:szCs w:val="28"/>
-          <w:lang w:val="en-GB"/>
-        </w:rPr>
-        <w:t xml:space="preserve">. </w:t>
-      </w:r>
-      <w:r>
-        <w:rPr>
-          <w:rStyle w:val="normaltextrun"/>
-          <w:sz w:val="28"/>
-          <w:szCs w:val="28"/>
-          <w:lang w:val="en-GB"/>
-        </w:rPr>
-        <w:t>Aim:</w:t>
-      </w:r>
-      <w:r>
-        <w:rPr>
-          <w:rStyle w:val="normaltextrun"/>
-          <w:sz w:val="28"/>
-          <w:szCs w:val="28"/>
-          <w:lang w:val="en-GB"/>
-        </w:rPr>
-        <w:t xml:space="preserve"> Implement a program to perform polynomial addition using a linked list to represent polynomials.</w:t>
-      </w:r>
-    </w:p>
-    <w:p>
-      <w:pPr>
-        <w:pStyle w:val="paragraph"/>
-        <w:spacing w:before="0" w:beforeAutospacing="0" w:after="0" w:afterAutospacing="0"/>
-        <w:textAlignment w:val="baseline"/>
-        <w:rPr>
-          <w:b/>
-          <w:bCs/>
-          <w:sz w:val="28"/>
-          <w:szCs w:val="28"/>
-          <w:lang w:val="en-GB"/>
-        </w:rPr>
-      </w:pPr>
-      <w:r>
-        <w:rPr>
-          <w:rStyle w:val="normaltextrun"/>
-          <w:b/>
-          <w:bCs/>
-          <w:sz w:val="28"/>
-          <w:szCs w:val="28"/>
-          <w:u w:val="single"/>
-          <w:lang w:val="en-GB"/>
-        </w:rPr>
-        <w:t>Algorithm:</w:t>
-      </w:r>
-      <w:r>
-        <w:rPr>
-          <w:rStyle w:val="eop"/>
-          <w:b/>
-          <w:bCs/>
-          <w:sz w:val="28"/>
-          <w:szCs w:val="28"/>
-          <w:lang w:val="en-GB"/>
-        </w:rPr>
-        <w:t> </w:t>
-      </w:r>
-    </w:p>
-    <w:p>
-      <w:pPr>
-        <w:pStyle w:val="paragraph"/>
-        <w:spacing w:before="0" w:beforeAutospacing="0" w:after="0" w:afterAutospacing="0"/>
-        <w:textAlignment w:val="baseline"/>
-        <w:rPr>
-          <w:rStyle w:val="normaltextrun"/>
-          <w:u w:val="single"/>
-          <w:lang w:val="en-GB"/>
-        </w:rPr>
-      </w:pPr>
-    </w:p>
-    <w:p>
-      <w:pPr>
-        <w:pStyle w:val="paragraph"/>
-        <w:spacing w:before="0" w:beforeAutospacing="0" w:after="0" w:afterAutospacing="0"/>
-        <w:textAlignment w:val="baseline"/>
-        <w:rPr>
-          <w:rStyle w:val="normaltextrun"/>
-          <w:lang w:val="en-GB"/>
-        </w:rPr>
-      </w:pPr>
-      <w:r>
-        <w:rPr>
-          <w:rStyle w:val="normaltextrun"/>
-          <w:lang w:val="en-GB"/>
-        </w:rPr>
-        <w:t>Step 1: …</w:t>
-      </w:r>
-    </w:p>
-    <w:p>
-      <w:pPr>
-        <w:pStyle w:val="paragraph"/>
-        <w:spacing w:before="0" w:beforeAutospacing="0" w:after="0" w:afterAutospacing="0"/>
-        <w:textAlignment w:val="baseline"/>
-        <w:rPr>
-          <w:rStyle w:val="normaltextrun"/>
-          <w:lang w:val="en-GB"/>
-        </w:rPr>
-      </w:pPr>
-      <w:r>
-        <w:rPr>
-          <w:rStyle w:val="normaltextrun"/>
-          <w:lang w:val="en-GB"/>
-        </w:rPr>
-        <w:t>Step 2: …</w:t>
-      </w:r>
-    </w:p>
-    <w:p>
-      <w:pPr>
-        <w:pStyle w:val="paragraph"/>
-        <w:spacing w:before="0" w:beforeAutospacing="0" w:after="0" w:afterAutospacing="0"/>
-        <w:textAlignment w:val="baseline"/>
-        <w:rPr>
-          <w:rStyle w:val="normaltextrun"/>
-          <w:lang w:val="en-GB"/>
-        </w:rPr>
-      </w:pPr>
-      <w:r>
-        <w:rPr>
-          <w:rStyle w:val="normaltextrun"/>
-          <w:lang w:val="en-GB"/>
-        </w:rPr>
-        <w:t>Step 3: …</w:t>
-      </w:r>
-    </w:p>
-    <w:p>
-      <w:pPr>
-        <w:pStyle w:val="paragraph"/>
-        <w:spacing w:before="0" w:beforeAutospacing="0" w:after="0" w:afterAutospacing="0"/>
-        <w:textAlignment w:val="baseline"/>
-        <w:rPr>
-          <w:rStyle w:val="normaltextrun"/>
-          <w:lang w:val="en-GB"/>
-        </w:rPr>
-      </w:pPr>
-      <w:r>
-        <w:rPr>
-          <w:rStyle w:val="normaltextrun"/>
-          <w:lang w:val="en-GB"/>
-        </w:rPr>
-        <w:t>Step 4: …</w:t>
-      </w:r>
-    </w:p>
-    <w:p>
-      <w:pPr>
-        <w:pStyle w:val="paragraph"/>
-        <w:spacing w:before="0" w:beforeAutospacing="0" w:after="0" w:afterAutospacing="0"/>
-        <w:textAlignment w:val="baseline"/>
-        <w:rPr>
-          <w:rStyle w:val="normaltextrun"/>
-          <w:lang w:val="en-GB"/>
-        </w:rPr>
-      </w:pPr>
-      <w:r>
-        <w:rPr>
-          <w:rStyle w:val="normaltextrun"/>
-          <w:lang w:val="en-GB"/>
-        </w:rPr>
-        <w:t>Step 5: …</w:t>
-      </w:r>
-    </w:p>
-    <w:p>
-      <w:pPr>
-        <w:pStyle w:val="paragraph"/>
-        <w:spacing w:before="0" w:beforeAutospacing="0" w:after="0" w:afterAutospacing="0"/>
-        <w:textAlignment w:val="baseline"/>
-        <w:rPr>
-          <w:rStyle w:val="normaltextrun"/>
-          <w:lang w:val="en-GB"/>
-        </w:rPr>
-      </w:pPr>
-      <w:r>
-        <w:rPr>
-          <w:rStyle w:val="normaltextrun"/>
-          <w:lang w:val="en-GB"/>
-        </w:rPr>
-        <w:t>Step 6: …</w:t>
-      </w:r>
-    </w:p>
-    <w:p>
-      <w:pPr>
-        <w:pStyle w:val="paragraph"/>
-        <w:spacing w:before="0" w:beforeAutospacing="0" w:after="0" w:afterAutospacing="0"/>
-        <w:textAlignment w:val="baseline"/>
-        <w:rPr>
-          <w:rStyle w:val="normaltextrun"/>
-          <w:lang w:val="en-GB"/>
-        </w:rPr>
-      </w:pPr>
-      <w:r>
-        <w:rPr>
-          <w:rStyle w:val="normaltextrun"/>
-          <w:lang w:val="en-GB"/>
-        </w:rPr>
-        <w:t xml:space="preserve"> </w:t>
-      </w:r>
-    </w:p>
-    <w:p>
-      <w:pPr>
-        <w:pStyle w:val="paragraph"/>
-        <w:spacing w:before="0" w:beforeAutospacing="0" w:after="0" w:afterAutospacing="0"/>
-        <w:textAlignment w:val="baseline"/>
-        <w:rPr>
-          <w:rStyle w:val="normaltextrun"/>
-          <w:sz w:val="28"/>
-          <w:szCs w:val="28"/>
-          <w:lang w:val="en-GB"/>
-        </w:rPr>
-      </w:pPr>
-      <w:r>
-        <w:rPr>
-          <w:rStyle w:val="normaltextrun"/>
-          <w:b/>
-          <w:bCs/>
-          <w:sz w:val="28"/>
-          <w:szCs w:val="28"/>
-          <w:u w:val="single"/>
-          <w:lang w:val="en-GB"/>
-        </w:rPr>
-        <w:t>Program:</w:t>
-      </w:r>
-      <w:r>
-        <w:rPr>
-          <w:rStyle w:val="normaltextrun"/>
-          <w:sz w:val="28"/>
-          <w:szCs w:val="28"/>
-          <w:lang w:val="en-GB"/>
-        </w:rPr>
-        <w:t xml:space="preserve"> </w:t>
-      </w:r>
-    </w:p>
-    <w:p>
-      <w:pPr>
-        <w:pStyle w:val="paragraph"/>
-        <w:spacing w:before="0" w:beforeAutospacing="0" w:after="0" w:afterAutospacing="0"/>
-        <w:textAlignment w:val="baseline"/>
-        <w:rPr>
-          <w:rStyle w:val="normaltextrun"/>
-          <w:sz w:val="28"/>
-          <w:szCs w:val="28"/>
-          <w:lang w:val="en-GB"/>
-        </w:rPr>
-      </w:pPr>
-    </w:p>
-    <w:p>
-      <w:pPr>
-        <w:pStyle w:val="paragraph"/>
-        <w:spacing w:before="0" w:beforeAutospacing="0" w:after="0" w:afterAutospacing="0"/>
-        <w:textAlignment w:val="baseline"/>
-        <w:rPr>
-          <w:rStyle w:val="normaltextrun"/>
-          <w:b/>
-          <w:bCs/>
-          <w:sz w:val="28"/>
-          <w:szCs w:val="28"/>
-          <w:u w:val="single"/>
-          <w:lang w:val="en-GB"/>
-        </w:rPr>
-      </w:pPr>
-      <w:r>
-        <w:rPr>
-          <w:rStyle w:val="normaltextrun"/>
-          <w:b/>
-          <w:bCs/>
-          <w:sz w:val="28"/>
-          <w:szCs w:val="28"/>
-          <w:u w:val="single"/>
-          <w:lang w:val="en-GB"/>
-        </w:rPr>
-        <w:t>Output:</w:t>
-      </w:r>
-    </w:p>
-    <w:p>
-      <w:pPr>
-        <w:pStyle w:val="paragraph"/>
-        <w:spacing w:before="0" w:beforeAutospacing="0" w:after="0" w:afterAutospacing="0"/>
-        <w:textAlignment w:val="baseline"/>
-        <w:rPr>
-          <w:b/>
-          <w:bCs/>
-          <w:sz w:val="28"/>
-          <w:szCs w:val="28"/>
-          <w:u w:val="single"/>
-          <w:lang w:val="en-GB"/>
-        </w:rPr>
-      </w:pPr>
-    </w:p>
-    <w:p>
-      <w:pPr>
-        <w:pStyle w:val="paragraph"/>
-        <w:spacing w:before="0" w:beforeAutospacing="0" w:after="0" w:afterAutospacing="0"/>
-        <w:jc w:val="center"/>
-        <w:textAlignment w:val="baseline"/>
-        <w:rPr>
-          <w:rStyle w:val="normaltextrun"/>
-          <w:u w:val="single"/>
-          <w:lang w:val="en-GB"/>
-        </w:rPr>
-      </w:pPr>
-      <w:r>
-        <w:rPr>
-          <w:noProof/>
-          <w:lang w:val="en-GB"/>
-        </w:rPr>
-        <w:t>[Insert Output Here]</w:t>
-      </w:r>
-    </w:p>
-    <w:p>
-      <w:pPr>
-        <w:pStyle w:val="paragraph"/>
-        <w:spacing w:before="0" w:beforeAutospacing="0" w:after="0" w:afterAutospacing="0"/>
-        <w:textAlignment w:val="baseline"/>
-        <w:rPr>
-          <w:rStyle w:val="normaltextrun"/>
-          <w:b/>
-          <w:bCs/>
-          <w:sz w:val="28"/>
-          <w:szCs w:val="28"/>
-          <w:u w:val="single"/>
-          <w:lang w:val="en-GB"/>
-        </w:rPr>
-      </w:pPr>
-      <w:r>
-        <w:rPr>
-          <w:rStyle w:val="normaltextrun"/>
-          <w:b/>
-          <w:bCs/>
-          <w:sz w:val="28"/>
-          <w:szCs w:val="28"/>
-          <w:u w:val="single"/>
-          <w:lang w:val="en-GB"/>
-        </w:rPr>
-        <w:t>Results:</w:t>
-      </w:r>
-    </w:p>
-    <w:p>
-      <w:pPr>
-        <w:pStyle w:val="paragraph"/>
-        <w:spacing w:before="0" w:beforeAutospacing="0" w:after="0" w:afterAutospacing="0"/>
-        <w:textAlignment w:val="baseline"/>
-        <w:rPr>
-          <w:rStyle w:val="eop"/>
-          <w:b/>
-          <w:bCs/>
-          <w:sz w:val="28"/>
-          <w:szCs w:val="28"/>
-          <w:u w:val="single"/>
-          <w:lang w:val="en-GB"/>
-        </w:rPr>
-      </w:pPr>
-    </w:p>
-    <w:p>
-      <w:pPr>
-        <w:pStyle w:val="paragraph"/>
-        <w:spacing w:before="0" w:beforeAutospacing="0" w:after="0" w:afterAutospacing="0"/>
-        <w:textAlignment w:val="baseline"/>
-        <w:rPr>
-          <w:rStyle w:val="normaltextrun"/>
-          <w:lang w:val="en-GB"/>
-        </w:rPr>
-      </w:pPr>
-      <w:r>
-        <w:rPr>
-          <w:rStyle w:val="normaltextrun"/>
-          <w:lang w:val="en-GB"/>
-        </w:rPr>
-        <w:t xml:space="preserve">Thus, </w:t>
-      </w:r>
-      <w:r>
-        <w:rPr>
-          <w:rStyle w:val="normaltextrun"/>
-          <w:lang w:val="en-GB"/>
-        </w:rPr>
-        <w:t xml:space="preserve">a circular queue </w:t>
-      </w:r>
-      <w:r>
-        <w:rPr>
-          <w:rStyle w:val="normaltextrun"/>
-          <w:lang w:val="en-GB"/>
-        </w:rPr>
-        <w:t xml:space="preserve">is implemented with time complexity </w:t>
-      </w:r>
-      <m:oMath>
-        <m:r>
-          <w:rPr>
-            <w:rStyle w:val="normaltextrun"/>
-            <w:rFonts w:ascii="Cambria Math" w:hAnsi="Cambria Math"/>
-            <w:lang w:val="en-GB"/>
-          </w:rPr>
-          <m:t>O</m:t>
-        </m:r>
-        <m:d>
-          <m:dPr>
-            <m:ctrlPr>
-              <w:rPr>
-                <w:rStyle w:val="normaltextrun"/>
-                <w:rFonts w:ascii="Cambria Math" w:hAnsi="Cambria Math"/>
-                <w:i/>
-                <w:lang w:val="en-GB"/>
-              </w:rPr>
-            </m:ctrlPr>
-          </m:dPr>
-          <m:e>
-            <m:r>
-              <w:rPr>
-                <w:rStyle w:val="normaltextrun"/>
-                <w:rFonts w:ascii="Cambria Math" w:hAnsi="Cambria Math"/>
-                <w:lang w:val="en-GB"/>
-              </w:rPr>
-              <m:t>sth</m:t>
-            </m:r>
-          </m:e>
-        </m:d>
-      </m:oMath>
-      <w:r>
-        <w:rPr>
-          <w:rStyle w:val="normaltextrun"/>
-          <w:lang w:val="en-GB"/>
-        </w:rPr>
-        <w:t>.</w:t>
-      </w:r>
-    </w:p>
-    <w:p>
-      <w:pPr>
-        <w:pStyle w:val="paragraph"/>
-        <w:pBdr>
-          <w:bottom w:val="single" w:sz="12" w:space="1" w:color="auto"/>
-        </w:pBdr>
-        <w:tabs>
-          <w:tab w:val="left" w:pos="3528"/>
-        </w:tabs>
-        <w:spacing w:before="0" w:beforeAutospacing="0" w:after="0" w:afterAutospacing="0"/>
-        <w:textAlignment w:val="baseline"/>
-        <w:rPr>
-          <w:rStyle w:val="normaltextrun"/>
-          <w:lang w:val="en-GB"/>
-        </w:rPr>
-      </w:pPr>
-    </w:p>
-    <w:p>
-      <w:pPr>
-        <w:rPr>
-          <w:lang w:val="en-GB"/>
-        </w:rPr>
-      </w:pPr>
-    </w:p>
     <w:sectPr>
-      <w:headerReference w:type="default" r:id="rId52"/>
+      <w:headerReference w:type="default" r:id="rId57"/>
       <w:pgSz w:w="12240" w:h="15840"/>
       <w:pgMar w:top="1440" w:right="1440" w:bottom="1440" w:left="1440" w:header="720" w:footer="720" w:gutter="0"/>
       <w:cols w:space="720"/>
@@ -9097,6 +9501,7 @@
   <w:style w:type="character" w:default="1" w:styleId="DefaultParagraphFont">
     <w:name w:val="Default Paragraph Font"/>
     <w:uiPriority w:val="1"/>
+    <w:semiHidden/>
     <w:unhideWhenUsed/>
   </w:style>
   <w:style w:type="table" w:default="1" w:styleId="TableNormal">

</xml_diff>

<commit_message>
Wrote code for polynomial addition
</commit_message>
<xml_diff>
--- a/Assignment 2/work.docx
+++ b/Assignment 2/work.docx
@@ -499,7 +499,7 @@
           <v:shape id="_x0000_i1025" type="#_x0000_t75" style="width:468pt;height:600pt" o:ole="">
             <v:imagedata r:id="rId6" o:title=""/>
           </v:shape>
-          <o:OLEObject Type="Embed" ProgID="Word.OpenDocumentText.12" ShapeID="_x0000_i1025" DrawAspect="Content" ObjectID="_1679226522" r:id="rId7"/>
+          <o:OLEObject Type="Embed" ProgID="Word.OpenDocumentText.12" ShapeID="_x0000_i1025" DrawAspect="Content" ObjectID="_1679240198" r:id="rId7"/>
         </w:object>
       </w:r>
     </w:p>
@@ -1719,7 +1719,7 @@
           <v:shape id="_x0000_i1026" type="#_x0000_t75" style="width:463.8pt;height:645pt" o:ole="">
             <v:imagedata r:id="rId9" o:title=""/>
           </v:shape>
-          <o:OLEObject Type="Embed" ProgID="Word.OpenDocumentText.12" ShapeID="_x0000_i1026" DrawAspect="Content" ObjectID="_1679226523" r:id="rId10"/>
+          <o:OLEObject Type="Embed" ProgID="Word.OpenDocumentText.12" ShapeID="_x0000_i1026" DrawAspect="Content" ObjectID="_1679240199" r:id="rId10"/>
         </w:object>
       </w:r>
     </w:p>
@@ -1752,7 +1752,7 @@
           <v:shape id="_x0000_i1027" type="#_x0000_t75" style="width:468pt;height:255pt" o:ole="">
             <v:imagedata r:id="rId11" o:title=""/>
           </v:shape>
-          <o:OLEObject Type="Embed" ProgID="Word.OpenDocumentText.12" ShapeID="_x0000_i1027" DrawAspect="Content" ObjectID="_1679226524" r:id="rId12"/>
+          <o:OLEObject Type="Embed" ProgID="Word.OpenDocumentText.12" ShapeID="_x0000_i1027" DrawAspect="Content" ObjectID="_1679240200" r:id="rId12"/>
         </w:object>
       </w:r>
     </w:p>
@@ -2735,7 +2735,7 @@
           <v:shape id="_x0000_i1028" type="#_x0000_t75" style="width:463.8pt;height:645pt" o:ole="">
             <v:imagedata r:id="rId14" o:title=""/>
           </v:shape>
-          <o:OLEObject Type="Embed" ProgID="Word.OpenDocumentText.12" ShapeID="_x0000_i1028" DrawAspect="Content" ObjectID="_1679226525" r:id="rId15"/>
+          <o:OLEObject Type="Embed" ProgID="Word.OpenDocumentText.12" ShapeID="_x0000_i1028" DrawAspect="Content" ObjectID="_1679240201" r:id="rId15"/>
         </w:object>
       </w:r>
     </w:p>
@@ -2762,7 +2762,7 @@
           <v:shape id="_x0000_i1029" type="#_x0000_t75" style="width:468pt;height:570pt" o:ole="">
             <v:imagedata r:id="rId16" o:title=""/>
           </v:shape>
-          <o:OLEObject Type="Embed" ProgID="Word.OpenDocumentText.12" ShapeID="_x0000_i1029" DrawAspect="Content" ObjectID="_1679226526" r:id="rId17"/>
+          <o:OLEObject Type="Embed" ProgID="Word.OpenDocumentText.12" ShapeID="_x0000_i1029" DrawAspect="Content" ObjectID="_1679240202" r:id="rId17"/>
         </w:object>
       </w:r>
     </w:p>
@@ -2789,7 +2789,7 @@
           <v:shape id="_x0000_i1030" type="#_x0000_t75" style="width:468pt;height:501.6pt" o:ole="">
             <v:imagedata r:id="rId18" o:title=""/>
           </v:shape>
-          <o:OLEObject Type="Embed" ProgID="Word.OpenDocumentText.12" ShapeID="_x0000_i1030" DrawAspect="Content" ObjectID="_1679226527" r:id="rId19"/>
+          <o:OLEObject Type="Embed" ProgID="Word.OpenDocumentText.12" ShapeID="_x0000_i1030" DrawAspect="Content" ObjectID="_1679240203" r:id="rId19"/>
         </w:object>
       </w:r>
     </w:p>
@@ -2816,7 +2816,7 @@
           <v:shape id="_x0000_i1031" type="#_x0000_t75" style="width:468pt;height:255pt" o:ole="">
             <v:imagedata r:id="rId20" o:title=""/>
           </v:shape>
-          <o:OLEObject Type="Embed" ProgID="Word.OpenDocumentText.12" ShapeID="_x0000_i1031" DrawAspect="Content" ObjectID="_1679226528" r:id="rId21"/>
+          <o:OLEObject Type="Embed" ProgID="Word.OpenDocumentText.12" ShapeID="_x0000_i1031" DrawAspect="Content" ObjectID="_1679240204" r:id="rId21"/>
         </w:object>
       </w:r>
     </w:p>
@@ -3870,7 +3870,7 @@
           <v:shape id="_x0000_i1032" type="#_x0000_t75" style="width:463.8pt;height:645pt" o:ole="">
             <v:imagedata r:id="rId23" o:title=""/>
           </v:shape>
-          <o:OLEObject Type="Embed" ProgID="Word.OpenDocumentText.12" ShapeID="_x0000_i1032" DrawAspect="Content" ObjectID="_1679226529" r:id="rId24"/>
+          <o:OLEObject Type="Embed" ProgID="Word.OpenDocumentText.12" ShapeID="_x0000_i1032" DrawAspect="Content" ObjectID="_1679240205" r:id="rId24"/>
         </w:object>
       </w:r>
     </w:p>
@@ -3897,7 +3897,7 @@
           <v:shape id="_x0000_i1033" type="#_x0000_t75" style="width:468pt;height:645pt" o:ole="">
             <v:imagedata r:id="rId25" o:title=""/>
           </v:shape>
-          <o:OLEObject Type="Embed" ProgID="Word.OpenDocumentText.12" ShapeID="_x0000_i1033" DrawAspect="Content" ObjectID="_1679226530" r:id="rId26"/>
+          <o:OLEObject Type="Embed" ProgID="Word.OpenDocumentText.12" ShapeID="_x0000_i1033" DrawAspect="Content" ObjectID="_1679240206" r:id="rId26"/>
         </w:object>
       </w:r>
     </w:p>
@@ -3924,7 +3924,7 @@
           <v:shape id="_x0000_i1034" type="#_x0000_t75" style="width:468pt;height:652.8pt" o:ole="">
             <v:imagedata r:id="rId27" o:title=""/>
           </v:shape>
-          <o:OLEObject Type="Embed" ProgID="Word.OpenDocumentText.12" ShapeID="_x0000_i1034" DrawAspect="Content" ObjectID="_1679226531" r:id="rId28"/>
+          <o:OLEObject Type="Embed" ProgID="Word.OpenDocumentText.12" ShapeID="_x0000_i1034" DrawAspect="Content" ObjectID="_1679240207" r:id="rId28"/>
         </w:object>
       </w:r>
     </w:p>
@@ -3951,7 +3951,7 @@
           <v:shape id="_x0000_i1035" type="#_x0000_t75" style="width:468pt;height:322.2pt" o:ole="">
             <v:imagedata r:id="rId29" o:title=""/>
           </v:shape>
-          <o:OLEObject Type="Embed" ProgID="Word.OpenDocumentText.12" ShapeID="_x0000_i1035" DrawAspect="Content" ObjectID="_1679226532" r:id="rId30"/>
+          <o:OLEObject Type="Embed" ProgID="Word.OpenDocumentText.12" ShapeID="_x0000_i1035" DrawAspect="Content" ObjectID="_1679240208" r:id="rId30"/>
         </w:object>
       </w:r>
     </w:p>
@@ -4692,7 +4692,7 @@
           <v:shape id="_x0000_i1036" type="#_x0000_t75" style="width:463.8pt;height:576.6pt" o:ole="">
             <v:imagedata r:id="rId32" o:title=""/>
           </v:shape>
-          <o:OLEObject Type="Embed" ProgID="Word.OpenDocumentText.12" ShapeID="_x0000_i1036" DrawAspect="Content" ObjectID="_1679226533" r:id="rId33"/>
+          <o:OLEObject Type="Embed" ProgID="Word.OpenDocumentText.12" ShapeID="_x0000_i1036" DrawAspect="Content" ObjectID="_1679240209" r:id="rId33"/>
         </w:object>
       </w:r>
     </w:p>
@@ -4719,7 +4719,7 @@
           <v:shape id="_x0000_i1037" type="#_x0000_t75" style="width:468pt;height:645pt" o:ole="">
             <v:imagedata r:id="rId34" o:title=""/>
           </v:shape>
-          <o:OLEObject Type="Embed" ProgID="Word.OpenDocumentText.12" ShapeID="_x0000_i1037" DrawAspect="Content" ObjectID="_1679226534" r:id="rId35"/>
+          <o:OLEObject Type="Embed" ProgID="Word.OpenDocumentText.12" ShapeID="_x0000_i1037" DrawAspect="Content" ObjectID="_1679240210" r:id="rId35"/>
         </w:object>
       </w:r>
     </w:p>
@@ -4746,7 +4746,7 @@
           <v:shape id="_x0000_i1038" type="#_x0000_t75" style="width:468pt;height:150pt" o:ole="">
             <v:imagedata r:id="rId36" o:title=""/>
           </v:shape>
-          <o:OLEObject Type="Embed" ProgID="Word.OpenDocumentText.12" ShapeID="_x0000_i1038" DrawAspect="Content" ObjectID="_1679226535" r:id="rId37"/>
+          <o:OLEObject Type="Embed" ProgID="Word.OpenDocumentText.12" ShapeID="_x0000_i1038" DrawAspect="Content" ObjectID="_1679240211" r:id="rId37"/>
         </w:object>
       </w:r>
     </w:p>
@@ -5467,7 +5467,7 @@
           <v:shape id="_x0000_i1039" type="#_x0000_t75" style="width:468pt;height:645pt" o:ole="">
             <v:imagedata r:id="rId39" o:title=""/>
           </v:shape>
-          <o:OLEObject Type="Embed" ProgID="Word.OpenDocumentText.12" ShapeID="_x0000_i1039" DrawAspect="Content" ObjectID="_1679226536" r:id="rId40"/>
+          <o:OLEObject Type="Embed" ProgID="Word.OpenDocumentText.12" ShapeID="_x0000_i1039" DrawAspect="Content" ObjectID="_1679240212" r:id="rId40"/>
         </w:object>
       </w:r>
     </w:p>
@@ -5494,7 +5494,7 @@
           <v:shape id="_x0000_i1040" type="#_x0000_t75" style="width:468pt;height:427.8pt" o:ole="">
             <v:imagedata r:id="rId41" o:title=""/>
           </v:shape>
-          <o:OLEObject Type="Embed" ProgID="Word.OpenDocumentText.12" ShapeID="_x0000_i1040" DrawAspect="Content" ObjectID="_1679226537" r:id="rId42"/>
+          <o:OLEObject Type="Embed" ProgID="Word.OpenDocumentText.12" ShapeID="_x0000_i1040" DrawAspect="Content" ObjectID="_1679240213" r:id="rId42"/>
         </w:object>
       </w:r>
     </w:p>
@@ -6461,7 +6461,7 @@
           <v:shape id="_x0000_i1041" type="#_x0000_t75" style="width:468pt;height:532.8pt" o:ole="">
             <v:imagedata r:id="rId44" o:title=""/>
           </v:shape>
-          <o:OLEObject Type="Embed" ProgID="Word.OpenDocumentText.12" ShapeID="_x0000_i1041" DrawAspect="Content" ObjectID="_1679226538" r:id="rId45"/>
+          <o:OLEObject Type="Embed" ProgID="Word.OpenDocumentText.12" ShapeID="_x0000_i1041" DrawAspect="Content" ObjectID="_1679240214" r:id="rId45"/>
         </w:object>
       </w:r>
     </w:p>
@@ -6572,7 +6572,7 @@
           <v:shape id="_x0000_i1042" type="#_x0000_t75" style="width:468pt;height:645pt" o:ole="">
             <v:imagedata r:id="rId46" o:title=""/>
           </v:shape>
-          <o:OLEObject Type="Embed" ProgID="Word.OpenDocumentText.12" ShapeID="_x0000_i1042" DrawAspect="Content" ObjectID="_1679226539" r:id="rId47"/>
+          <o:OLEObject Type="Embed" ProgID="Word.OpenDocumentText.12" ShapeID="_x0000_i1042" DrawAspect="Content" ObjectID="_1679240215" r:id="rId47"/>
         </w:object>
       </w:r>
     </w:p>
@@ -7127,7 +7127,7 @@
           <v:shape id="_x0000_i1051" type="#_x0000_t75" style="width:468pt;height:631.8pt" o:ole="">
             <v:imagedata r:id="rId49" o:title=""/>
           </v:shape>
-          <o:OLEObject Type="Embed" ProgID="Word.OpenDocumentText.12" ShapeID="_x0000_i1051" DrawAspect="Content" ObjectID="_1679226540" r:id="rId50"/>
+          <o:OLEObject Type="Embed" ProgID="Word.OpenDocumentText.12" ShapeID="_x0000_i1051" DrawAspect="Content" ObjectID="_1679240216" r:id="rId50"/>
         </w:object>
       </w:r>
     </w:p>
@@ -7161,7 +7161,7 @@
           <v:shape id="_x0000_i1053" type="#_x0000_t75" style="width:468pt;height:501pt" o:ole="">
             <v:imagedata r:id="rId51" o:title=""/>
           </v:shape>
-          <o:OLEObject Type="Embed" ProgID="Word.OpenDocumentText.12" ShapeID="_x0000_i1053" DrawAspect="Content" ObjectID="_1679226541" r:id="rId52"/>
+          <o:OLEObject Type="Embed" ProgID="Word.OpenDocumentText.12" ShapeID="_x0000_i1053" DrawAspect="Content" ObjectID="_1679240217" r:id="rId52"/>
         </w:object>
       </w:r>
     </w:p>
@@ -8153,7 +8153,7 @@
           <v:shape id="_x0000_i1043" type="#_x0000_t75" style="width:468pt;height:367.8pt" o:ole="">
             <v:imagedata r:id="rId54" o:title=""/>
           </v:shape>
-          <o:OLEObject Type="Embed" ProgID="Word.OpenDocumentText.12" ShapeID="_x0000_i1043" DrawAspect="Content" ObjectID="_1679226542" r:id="rId55"/>
+          <o:OLEObject Type="Embed" ProgID="Word.OpenDocumentText.12" ShapeID="_x0000_i1043" DrawAspect="Content" ObjectID="_1679240218" r:id="rId55"/>
         </w:object>
       </w:r>
     </w:p>
@@ -8770,19 +8770,131 @@
         </w:rPr>
         <w:t xml:space="preserve"> </w:t>
       </w:r>
-    </w:p>
-    <w:p>
-      <w:pPr>
-        <w:pStyle w:val="paragraph"/>
-        <w:spacing w:before="0" w:beforeAutospacing="0" w:after="0" w:afterAutospacing="0"/>
-        <w:textAlignment w:val="baseline"/>
-        <w:rPr>
-          <w:rStyle w:val="normaltextrun"/>
-          <w:sz w:val="28"/>
-          <w:szCs w:val="28"/>
-          <w:lang w:val="en-GB"/>
-        </w:rPr>
-      </w:pPr>
+      <w:r>
+        <w:rPr>
+          <w:rStyle w:val="normaltextrun"/>
+          <w:sz w:val="28"/>
+          <w:szCs w:val="28"/>
+          <w:lang w:val="en-GB"/>
+        </w:rPr>
+        <w:t>[In next page]</w:t>
+      </w:r>
+    </w:p>
+    <w:bookmarkStart w:id="21" w:name="_MON_1679240051"/>
+    <w:bookmarkEnd w:id="21"/>
+    <w:p>
+      <w:pPr>
+        <w:pStyle w:val="paragraph"/>
+        <w:spacing w:before="0" w:beforeAutospacing="0" w:after="0" w:afterAutospacing="0"/>
+        <w:textAlignment w:val="baseline"/>
+        <w:rPr>
+          <w:rStyle w:val="normaltextrun"/>
+          <w:sz w:val="28"/>
+          <w:szCs w:val="28"/>
+          <w:lang w:val="en-GB"/>
+        </w:rPr>
+      </w:pPr>
+      <w:r>
+        <w:rPr>
+          <w:rStyle w:val="normaltextrun"/>
+          <w:sz w:val="28"/>
+          <w:szCs w:val="28"/>
+          <w:lang w:val="en-GB"/>
+        </w:rPr>
+        <w:object w:dxaOrig="9360" w:dyaOrig="11520" w14:anchorId="4D395EBB">
+          <v:shape id="_x0000_i1056" type="#_x0000_t75" style="width:468pt;height:8in" o:ole="">
+            <v:imagedata r:id="rId57" o:title=""/>
+          </v:shape>
+          <o:OLEObject Type="Embed" ProgID="Word.OpenDocumentText.12" ShapeID="_x0000_i1056" DrawAspect="Content" ObjectID="_1679240219" r:id="rId58"/>
+        </w:object>
+      </w:r>
+    </w:p>
+    <w:bookmarkStart w:id="22" w:name="_MON_1679240106"/>
+    <w:bookmarkEnd w:id="22"/>
+    <w:p>
+      <w:pPr>
+        <w:pStyle w:val="paragraph"/>
+        <w:spacing w:before="0" w:beforeAutospacing="0" w:after="0" w:afterAutospacing="0"/>
+        <w:textAlignment w:val="baseline"/>
+        <w:rPr>
+          <w:rStyle w:val="normaltextrun"/>
+          <w:sz w:val="28"/>
+          <w:szCs w:val="28"/>
+          <w:lang w:val="en-GB"/>
+        </w:rPr>
+      </w:pPr>
+      <w:r>
+        <w:rPr>
+          <w:rStyle w:val="normaltextrun"/>
+          <w:sz w:val="28"/>
+          <w:szCs w:val="28"/>
+          <w:lang w:val="en-GB"/>
+        </w:rPr>
+        <w:object w:dxaOrig="9360" w:dyaOrig="12960" w14:anchorId="42EF79EF">
+          <v:shape id="_x0000_i1060" type="#_x0000_t75" style="width:468pt;height:9in" o:ole="">
+            <v:imagedata r:id="rId59" o:title=""/>
+          </v:shape>
+          <o:OLEObject Type="Embed" ProgID="Word.OpenDocumentText.12" ShapeID="_x0000_i1060" DrawAspect="Content" ObjectID="_1679240220" r:id="rId60"/>
+        </w:object>
+      </w:r>
+    </w:p>
+    <w:bookmarkStart w:id="23" w:name="_MON_1679240137"/>
+    <w:bookmarkEnd w:id="23"/>
+    <w:p>
+      <w:pPr>
+        <w:pStyle w:val="paragraph"/>
+        <w:spacing w:before="0" w:beforeAutospacing="0" w:after="0" w:afterAutospacing="0"/>
+        <w:textAlignment w:val="baseline"/>
+        <w:rPr>
+          <w:rStyle w:val="normaltextrun"/>
+          <w:sz w:val="28"/>
+          <w:szCs w:val="28"/>
+          <w:lang w:val="en-GB"/>
+        </w:rPr>
+      </w:pPr>
+      <w:r>
+        <w:rPr>
+          <w:rStyle w:val="normaltextrun"/>
+          <w:sz w:val="28"/>
+          <w:szCs w:val="28"/>
+          <w:lang w:val="en-GB"/>
+        </w:rPr>
+        <w:object w:dxaOrig="9360" w:dyaOrig="12876" w14:anchorId="734D00E9">
+          <v:shape id="_x0000_i1065" type="#_x0000_t75" style="width:468pt;height:643.8pt" o:ole="">
+            <v:imagedata r:id="rId61" o:title=""/>
+          </v:shape>
+          <o:OLEObject Type="Embed" ProgID="Word.OpenDocumentText.12" ShapeID="_x0000_i1065" DrawAspect="Content" ObjectID="_1679240221" r:id="rId62"/>
+        </w:object>
+      </w:r>
+    </w:p>
+    <w:bookmarkStart w:id="24" w:name="_MON_1679240161"/>
+    <w:bookmarkEnd w:id="24"/>
+    <w:p>
+      <w:pPr>
+        <w:pStyle w:val="paragraph"/>
+        <w:spacing w:before="0" w:beforeAutospacing="0" w:after="0" w:afterAutospacing="0"/>
+        <w:textAlignment w:val="baseline"/>
+        <w:rPr>
+          <w:rStyle w:val="normaltextrun"/>
+          <w:sz w:val="28"/>
+          <w:szCs w:val="28"/>
+          <w:lang w:val="en-GB"/>
+        </w:rPr>
+      </w:pPr>
+      <w:r>
+        <w:rPr>
+          <w:rStyle w:val="normaltextrun"/>
+          <w:sz w:val="28"/>
+          <w:szCs w:val="28"/>
+          <w:lang w:val="en-GB"/>
+        </w:rPr>
+        <w:object w:dxaOrig="9360" w:dyaOrig="3960" w14:anchorId="0926547C">
+          <v:shape id="_x0000_i1070" type="#_x0000_t75" style="width:468pt;height:198pt" o:ole="">
+            <v:imagedata r:id="rId63" o:title=""/>
+          </v:shape>
+          <o:OLEObject Type="Embed" ProgID="Word.OpenDocumentText.12" ShapeID="_x0000_i1070" DrawAspect="Content" ObjectID="_1679240222" r:id="rId64"/>
+        </w:object>
+      </w:r>
     </w:p>
     <w:p>
       <w:pPr>
@@ -8831,20 +8943,58 @@
       <w:pPr>
         <w:pStyle w:val="paragraph"/>
         <w:spacing w:before="0" w:beforeAutospacing="0" w:after="0" w:afterAutospacing="0"/>
-        <w:jc w:val="center"/>
-        <w:textAlignment w:val="baseline"/>
-        <w:rPr>
-          <w:rStyle w:val="normaltextrun"/>
-          <w:u w:val="single"/>
-          <w:lang w:val="en-GB"/>
-        </w:rPr>
-      </w:pPr>
-      <w:r>
+        <w:textAlignment w:val="baseline"/>
         <w:rPr>
           <w:noProof/>
           <w:lang w:val="en-GB"/>
         </w:rPr>
-        <w:t>[Insert Output Here]</w:t>
+      </w:pPr>
+      <w:r>
+        <w:rPr>
+          <w:noProof/>
+          <w:lang w:val="en-GB"/>
+        </w:rPr>
+        <w:drawing>
+          <wp:inline distT="0" distB="0" distL="0" distR="0" wp14:anchorId="2B38E681" wp14:editId="79070CBC">
+            <wp:extent cx="5372566" cy="4054191"/>
+            <wp:effectExtent l="0" t="0" r="0" b="3810"/>
+            <wp:docPr id="11" name="Picture 11"/>
+            <wp:cNvGraphicFramePr>
+              <a:graphicFrameLocks xmlns:a="http://schemas.openxmlformats.org/drawingml/2006/main" noChangeAspect="1"/>
+            </wp:cNvGraphicFramePr>
+            <a:graphic xmlns:a="http://schemas.openxmlformats.org/drawingml/2006/main">
+              <a:graphicData uri="http://schemas.openxmlformats.org/drawingml/2006/picture">
+                <pic:pic xmlns:pic="http://schemas.openxmlformats.org/drawingml/2006/picture">
+                  <pic:nvPicPr>
+                    <pic:cNvPr id="11" name="Picture 11"/>
+                    <pic:cNvPicPr/>
+                  </pic:nvPicPr>
+                  <pic:blipFill>
+                    <a:blip r:embed="rId65">
+                      <a:extLst>
+                        <a:ext uri="{28A0092B-C50C-407E-A947-70E740481C1C}">
+                          <a14:useLocalDpi xmlns:a14="http://schemas.microsoft.com/office/drawing/2010/main" val="0"/>
+                        </a:ext>
+                      </a:extLst>
+                    </a:blip>
+                    <a:stretch>
+                      <a:fillRect/>
+                    </a:stretch>
+                  </pic:blipFill>
+                  <pic:spPr>
+                    <a:xfrm>
+                      <a:off x="0" y="0"/>
+                      <a:ext cx="5372566" cy="4054191"/>
+                    </a:xfrm>
+                    <a:prstGeom prst="rect">
+                      <a:avLst/>
+                    </a:prstGeom>
+                  </pic:spPr>
+                </pic:pic>
+              </a:graphicData>
+            </a:graphic>
+          </wp:inline>
+        </w:drawing>
       </w:r>
     </w:p>
     <w:p>
@@ -8913,53 +9063,14 @@
           <w:rStyle w:val="normaltextrun"/>
           <w:lang w:val="en-GB"/>
         </w:rPr>
-        <w:t xml:space="preserve">a circular queue </w:t>
-      </w:r>
-      <w:r>
-        <w:rPr>
-          <w:rStyle w:val="normaltextrun"/>
-          <w:lang w:val="en-GB"/>
-        </w:rPr>
-        <w:t xml:space="preserve">is implemented with time complexity </w:t>
-      </w:r>
-      <m:oMath>
-        <m:r>
-          <w:rPr>
-            <w:rStyle w:val="normaltextrun"/>
-            <w:rFonts w:ascii="Cambria Math" w:hAnsi="Cambria Math"/>
-            <w:lang w:val="en-GB"/>
-          </w:rPr>
-          <m:t>O</m:t>
-        </m:r>
-        <m:d>
-          <m:dPr>
-            <m:ctrlPr>
-              <w:rPr>
-                <w:rStyle w:val="normaltextrun"/>
-                <w:rFonts w:ascii="Cambria Math" w:hAnsi="Cambria Math"/>
-                <w:i/>
-                <w:lang w:val="en-GB"/>
-              </w:rPr>
-            </m:ctrlPr>
-          </m:dPr>
-          <m:e>
-            <m:r>
-              <w:rPr>
-                <w:rStyle w:val="normaltextrun"/>
-                <w:rFonts w:ascii="Cambria Math" w:hAnsi="Cambria Math"/>
-                <w:lang w:val="en-GB"/>
-              </w:rPr>
-              <m:t>sth</m:t>
-            </m:r>
-          </m:e>
-        </m:d>
-      </m:oMath>
-      <w:r>
-        <w:rPr>
-          <w:rStyle w:val="normaltextrun"/>
-          <w:lang w:val="en-GB"/>
-        </w:rPr>
-        <w:t>.</w:t>
+        <w:t xml:space="preserve">a </w:t>
+      </w:r>
+      <w:r>
+        <w:rPr>
+          <w:rStyle w:val="normaltextrun"/>
+          <w:lang w:val="en-GB"/>
+        </w:rPr>
+        <w:t>program to add polynomials is implemented using a linked list.</w:t>
       </w:r>
     </w:p>
     <w:p>
@@ -8987,7 +9098,7 @@
       </w:pPr>
     </w:p>
     <w:sectPr>
-      <w:headerReference w:type="default" r:id="rId57"/>
+      <w:headerReference w:type="default" r:id="rId66"/>
       <w:pgSz w:w="12240" w:h="15840"/>
       <w:pgMar w:top="1440" w:right="1440" w:bottom="1440" w:left="1440" w:header="720" w:footer="720" w:gutter="0"/>
       <w:cols w:space="720"/>

</xml_diff>